<commit_message>
Made modifications to summary
</commit_message>
<xml_diff>
--- a/Phase_A/Summary/Project_Plan.docx
+++ b/Phase_A/Summary/Project_Plan.docx
@@ -1,14 +1,51 @@
 
 <file path=word/document.xml><?xml version="1.0" encoding="utf-8"?>
-<w:document xmlns:wpc="http://schemas.microsoft.com/office/word/2010/wordprocessingCanvas" xmlns:cx="http://schemas.microsoft.com/office/drawing/2014/chartex" xmlns:cx1="http://schemas.microsoft.com/office/drawing/2015/9/8/chartex" xmlns:cx2="http://schemas.microsoft.com/office/drawing/2015/10/21/chartex" xmlns:cx3="http://schemas.microsoft.com/office/drawing/2016/5/9/chartex" xmlns:cx4="http://schemas.microsoft.com/office/drawing/2016/5/10/chartex" xmlns:cx5="http://schemas.microsoft.com/office/drawing/2016/5/11/chartex" xmlns:cx6="http://schemas.microsoft.com/office/drawing/2016/5/12/chartex" xmlns:cx7="http://schemas.microsoft.com/office/drawing/2016/5/13/chartex" xmlns:cx8="http://schemas.microsoft.com/office/drawing/2016/5/14/chartex" xmlns:mc="http://schemas.openxmlformats.org/markup-compatibility/2006" xmlns:aink="http://schemas.microsoft.com/office/drawing/2016/ink" xmlns:am3d="http://schemas.microsoft.com/office/drawing/2017/model3d" xmlns:o="urn:schemas-microsoft-com:office:office" xmlns:r="http://schemas.openxmlformats.org/officeDocument/2006/relationships" xmlns:m="http://schemas.openxmlformats.org/officeDocument/2006/math" xmlns:v="urn:schemas-microsoft-com:vml" xmlns:wp14="http://schemas.microsoft.com/office/word/2010/wordprocessingDrawing" xmlns:wp="http://schemas.openxmlformats.org/drawingml/2006/wordprocessingDrawing" xmlns:w10="urn:schemas-microsoft-com:office:word" xmlns:w="http://schemas.openxmlformats.org/wordprocessingml/2006/main" xmlns:w14="http://schemas.microsoft.com/office/word/2010/wordml" xmlns:w15="http://schemas.microsoft.com/office/word/2012/wordml" xmlns:w16cid="http://schemas.microsoft.com/office/word/2016/wordml/cid" xmlns:w16se="http://schemas.microsoft.com/office/word/2015/wordml/symex" xmlns:wpg="http://schemas.microsoft.com/office/word/2010/wordprocessingGroup" xmlns:wpi="http://schemas.microsoft.com/office/word/2010/wordprocessingInk" xmlns:wne="http://schemas.microsoft.com/office/word/2006/wordml" xmlns:wps="http://schemas.microsoft.com/office/word/2010/wordprocessingShape" mc:Ignorable="w14 w15 w16se w16cid wp14">
+<w:document xmlns:wpc="http://schemas.microsoft.com/office/word/2010/wordprocessingCanvas" xmlns:mo="http://schemas.microsoft.com/office/mac/office/2008/main" xmlns:mc="http://schemas.openxmlformats.org/markup-compatibility/2006" xmlns:mv="urn:schemas-microsoft-com:mac:vml" xmlns:o="urn:schemas-microsoft-com:office:office" xmlns:r="http://schemas.openxmlformats.org/officeDocument/2006/relationships" xmlns:m="http://schemas.openxmlformats.org/officeDocument/2006/math" xmlns:v="urn:schemas-microsoft-com:vml" xmlns:wp14="http://schemas.microsoft.com/office/word/2010/wordprocessingDrawing" xmlns:wp="http://schemas.openxmlformats.org/drawingml/2006/wordprocessingDrawing" xmlns:w10="urn:schemas-microsoft-com:office:word" xmlns:w="http://schemas.openxmlformats.org/wordprocessingml/2006/main" xmlns:w14="http://schemas.microsoft.com/office/word/2010/wordml" xmlns:w15="http://schemas.microsoft.com/office/word/2012/wordml" xmlns:wpg="http://schemas.microsoft.com/office/word/2010/wordprocessingGroup" xmlns:wpi="http://schemas.microsoft.com/office/word/2010/wordprocessingInk" xmlns:wne="http://schemas.microsoft.com/office/word/2006/wordml" xmlns:wps="http://schemas.microsoft.com/office/word/2010/wordprocessingShape" mc:Ignorable="w14 w15 wp14">
   <w:body>
     <w:p>
       <w:r>
         <w:tab/>
-        <w:t xml:space="preserve">Team One, at the request of their client (Professor Frank Tip), will create plagiarism detection software. Over the course of three phases, the team will develop an interface for instructors, teacher assistants, and administrators to oversee the detection of </w:t>
-      </w:r>
-      <w:r>
-        <w:t>plagiarism. In this summary of the team’s plan, th</w:t>
+      </w:r>
+    </w:p>
+    <w:p>
+      <w:r>
+        <w:rPr>
+          <w:b/>
+        </w:rPr>
+        <w:t>Aim</w:t>
+      </w:r>
+      <w:r>
+        <w:t xml:space="preserve">: </w:t>
+      </w:r>
+      <w:r>
+        <w:t xml:space="preserve">Team One, </w:t>
+      </w:r>
+      <w:r>
+        <w:t>o</w:t>
+      </w:r>
+      <w:r>
+        <w:t>ver the course of three phases, will develop an</w:t>
+      </w:r>
+      <w:r>
+        <w:t xml:space="preserve"> interactive</w:t>
+      </w:r>
+      <w:r>
+        <w:t xml:space="preserve"> in</w:t>
+      </w:r>
+      <w:r>
+        <w:t>terface for instructors, teaching</w:t>
+      </w:r>
+      <w:r>
+        <w:t xml:space="preserve"> assistants, and administrators to oversee the detection of </w:t>
+      </w:r>
+      <w:r>
+        <w:t>plagiarism. In this summary</w:t>
+      </w:r>
+      <w:r>
+        <w:t xml:space="preserve">, </w:t>
+      </w:r>
+      <w:r>
+        <w:t>th</w:t>
       </w:r>
       <w:r>
         <w:t xml:space="preserve">e reader will find the expected input for the project, an explanation of the project’s interface, </w:t>
@@ -22,14 +59,78 @@
     </w:p>
     <w:p>
       <w:r>
-        <w:tab/>
-        <w:t>While this project could be expanded in the future, the scope of this iteration is constrained as described below. Firstly, this project is intended to be used to detect plagiarism in programs written in Java. Secondly only single file programs will be considered for plagiarism at this time. Thirdly, comments will not be taken into consideration when detecting plagiarism.</w:t>
-      </w:r>
-    </w:p>
-    <w:p>
-      <w:r>
-        <w:tab/>
-        <w:t xml:space="preserve">Team One’s plagiarism detection software will be </w:t>
+        <w:rPr>
+          <w:b/>
+        </w:rPr>
+        <w:t>Constraints</w:t>
+      </w:r>
+      <w:r>
+        <w:t xml:space="preserve">: </w:t>
+      </w:r>
+      <w:r>
+        <w:t xml:space="preserve">While this project could be expanded in the future, the scope of this iteration is constrained as described below. </w:t>
+      </w:r>
+    </w:p>
+    <w:p>
+      <w:pPr>
+        <w:pStyle w:val="ListParagraph"/>
+        <w:numPr>
+          <w:ilvl w:val="0"/>
+          <w:numId w:val="2"/>
+        </w:numPr>
+      </w:pPr>
+      <w:r>
+        <w:t>T</w:t>
+      </w:r>
+      <w:r>
+        <w:t xml:space="preserve">his project is intended to be used to detect plagiarism in programs written in Java. </w:t>
+      </w:r>
+    </w:p>
+    <w:p>
+      <w:pPr>
+        <w:pStyle w:val="ListParagraph"/>
+        <w:numPr>
+          <w:ilvl w:val="0"/>
+          <w:numId w:val="2"/>
+        </w:numPr>
+      </w:pPr>
+      <w:r>
+        <w:t>O</w:t>
+      </w:r>
+      <w:r>
+        <w:t>nly single file programs will be considered for plagiarism at this time.</w:t>
+      </w:r>
+    </w:p>
+    <w:p>
+      <w:pPr>
+        <w:pStyle w:val="ListParagraph"/>
+        <w:numPr>
+          <w:ilvl w:val="0"/>
+          <w:numId w:val="2"/>
+        </w:numPr>
+      </w:pPr>
+      <w:r>
+        <w:t>C</w:t>
+      </w:r>
+      <w:r>
+        <w:t>omments will not be taken into consideration when detecting plagiarism.</w:t>
+      </w:r>
+    </w:p>
+    <w:p>
+      <w:r>
+        <w:rPr>
+          <w:b/>
+        </w:rPr>
+        <w:t>Logistics</w:t>
+      </w:r>
+      <w:r>
+        <w:t xml:space="preserve">: </w:t>
+      </w:r>
+      <w:r>
+        <w:t>Our</w:t>
+      </w:r>
+      <w:r>
+        <w:t xml:space="preserve"> plagiarism detection software will be </w:t>
       </w:r>
       <w:r>
         <w:t>written with a combination of Java, HTML, and JavaScript. The portion of the project that will detect plagiarism and manage underlying data storage and retrieval will be written in Java. The project’s data will be stored in a SQLite database. Users of this project will interact with this project by means of a web interface that will require a secure logon.</w:t>
@@ -37,42 +138,240 @@
     </w:p>
     <w:p>
       <w:r>
-        <w:tab/>
-        <w:t>This project has three intended types of users: instructors, teaching assistants (TAs), and administrators (admin).</w:t>
+        <w:rPr>
+          <w:b/>
+        </w:rPr>
+        <w:t>Implementation Plan</w:t>
+      </w:r>
+      <w:r>
+        <w:t xml:space="preserve">: </w:t>
+      </w:r>
+      <w:r>
+        <w:t xml:space="preserve">This project has three intended types of users: </w:t>
+      </w:r>
+    </w:p>
+    <w:p>
+      <w:pPr>
+        <w:pStyle w:val="ListParagraph"/>
+        <w:numPr>
+          <w:ilvl w:val="0"/>
+          <w:numId w:val="3"/>
+        </w:numPr>
+      </w:pPr>
+      <w:r>
+        <w:t>Instructors</w:t>
+      </w:r>
+    </w:p>
+    <w:p>
+      <w:pPr>
+        <w:pStyle w:val="ListParagraph"/>
+      </w:pPr>
+      <w:r>
+        <w:t>Instructors can create, modify, delete courses</w:t>
+      </w:r>
+      <w:r>
+        <w:t xml:space="preserve"> and assignments related to the course</w:t>
+      </w:r>
+      <w:r>
+        <w:t xml:space="preserve">. Instructors can also assign and remove TAs from his courses. </w:t>
+      </w:r>
+    </w:p>
+    <w:p>
+      <w:pPr>
+        <w:pStyle w:val="ListParagraph"/>
+        <w:numPr>
+          <w:ilvl w:val="0"/>
+          <w:numId w:val="3"/>
+        </w:numPr>
+      </w:pPr>
+      <w:r>
+        <w:t>Teaching assistants (TAs)</w:t>
+      </w:r>
+    </w:p>
+    <w:p>
+      <w:pPr>
+        <w:pStyle w:val="ListParagraph"/>
+      </w:pPr>
+      <w:r>
+        <w:t xml:space="preserve">TAs can upload </w:t>
+      </w:r>
+      <w:r>
+        <w:t xml:space="preserve">the </w:t>
+      </w:r>
+      <w:r>
+        <w:t xml:space="preserve">assignment submissions </w:t>
+      </w:r>
+      <w:r>
+        <w:t xml:space="preserve">to the </w:t>
+      </w:r>
+      <w:r>
+        <w:t xml:space="preserve">courses that they are associated. </w:t>
+      </w:r>
+      <w:r>
+        <w:t>After uploading submissions, they can</w:t>
+      </w:r>
+      <w:r>
+        <w:t xml:space="preserve"> run plagiarism detection </w:t>
+      </w:r>
+      <w:r>
+        <w:t>on the submissions</w:t>
+      </w:r>
+      <w:r>
+        <w:t xml:space="preserve">. </w:t>
+      </w:r>
+      <w:r>
+        <w:t>They can</w:t>
+      </w:r>
+      <w:r>
+        <w:t xml:space="preserve"> review the results of their courses’ plagiarism detection.</w:t>
+      </w:r>
+      <w:r>
+        <w:t xml:space="preserve"> These actions can be performed by the Instructors as well.</w:t>
+      </w:r>
+    </w:p>
+    <w:p>
+      <w:pPr>
+        <w:pStyle w:val="ListParagraph"/>
+        <w:numPr>
+          <w:ilvl w:val="0"/>
+          <w:numId w:val="3"/>
+        </w:numPr>
+      </w:pPr>
+      <w:r>
+        <w:t xml:space="preserve"> A</w:t>
+      </w:r>
+      <w:r>
+        <w:t>dministrators (admin).</w:t>
       </w:r>
       <w:r>
         <w:t xml:space="preserve"> </w:t>
       </w:r>
-      <w:r>
-        <w:t>Instructors can create, modify, delete courses. Instructors can also assign and remove TAs from his courses. Instructors can create, modify, and delete assignments from his courses. Both instructors and TAs can upload assignment submissions to assignments to courses that they are associated. Instructors and TAs can also run plagiarism detection against the submissions for assignments of courses to which they a</w:t>
-      </w:r>
-      <w:r>
-        <w:t>re associated. Instructors and TAs can also review the results of their courses’ plagiarism detection. Admin users handle the creation and deletion of users of this application. Users without accounts can fill out a form to request an account, but that request will need to be approved by an admin before that user can use the application.</w:t>
-      </w:r>
-    </w:p>
-    <w:p>
-      <w:r>
-        <w:tab/>
-        <w:t xml:space="preserve">The underlying functionality of this project relies on the process used to detect plagiarism between any two assignments submissions. Team One’s approach for detecting plagiarism between any two files consists of three phases: </w:t>
-      </w:r>
-      <w:r>
-        <w:t>preprocessing, recording</w:t>
-      </w:r>
-      <w:r>
-        <w:t>, and then running a comparison against the restructured submissions.</w:t>
+    </w:p>
+    <w:p>
+      <w:pPr>
+        <w:pStyle w:val="ListParagraph"/>
+      </w:pPr>
+      <w:r>
+        <w:t>Admin users handle the creation and deletion</w:t>
+      </w:r>
+      <w:r>
+        <w:t xml:space="preserve"> of users of this application. </w:t>
+      </w:r>
+    </w:p>
+    <w:p>
+      <w:r>
+        <w:t>Our</w:t>
+      </w:r>
+      <w:r>
+        <w:t xml:space="preserve"> approach for detecting plagiarism between any two files</w:t>
       </w:r>
       <w:r>
         <w:t xml:space="preserve"> </w:t>
       </w:r>
       <w:r>
-        <w:t xml:space="preserve">A mapping </w:t>
-      </w:r>
-      <w:r>
-        <w:t xml:space="preserve">of original line numbers to post processed line numbers will be maintained in order to facilitate post-processing review by users. </w:t>
-      </w:r>
-      <w:r>
-        <w:t xml:space="preserve">This processing and modification of submissions will be aided by use of the </w:t>
-      </w:r>
+        <w:t>borrows heavily from the Rojas Method</w:t>
+      </w:r>
+      <w:r>
+        <w:rPr>
+          <w:vertAlign w:val="superscript"/>
+        </w:rPr>
+        <w:t>1</w:t>
+      </w:r>
+      <w:r>
+        <w:t xml:space="preserve"> </w:t>
+      </w:r>
+      <w:r>
+        <w:t xml:space="preserve">and </w:t>
+      </w:r>
+      <w:r>
+        <w:t xml:space="preserve">consists of </w:t>
+      </w:r>
+      <w:r>
+        <w:t xml:space="preserve">the </w:t>
+      </w:r>
+      <w:r>
+        <w:t>three phases</w:t>
+      </w:r>
+      <w:r>
+        <w:t xml:space="preserve"> described below. </w:t>
+      </w:r>
+    </w:p>
+    <w:p>
+      <w:pPr>
+        <w:pStyle w:val="ListParagraph"/>
+        <w:numPr>
+          <w:ilvl w:val="0"/>
+          <w:numId w:val="3"/>
+        </w:numPr>
+      </w:pPr>
+      <w:r>
+        <w:t>P</w:t>
+      </w:r>
+      <w:r>
+        <w:t>reprocessing</w:t>
+      </w:r>
+      <w:r>
+        <w:t>: Removal of unnecessary components of a program, such as comments.</w:t>
+      </w:r>
+    </w:p>
+    <w:p>
+      <w:pPr>
+        <w:pStyle w:val="ListParagraph"/>
+        <w:numPr>
+          <w:ilvl w:val="0"/>
+          <w:numId w:val="3"/>
+        </w:numPr>
+      </w:pPr>
+      <w:r>
+        <w:t>R</w:t>
+      </w:r>
+      <w:r>
+        <w:t>ecording</w:t>
+      </w:r>
+      <w:r>
+        <w:t>: O</w:t>
+      </w:r>
+      <w:r>
+        <w:t>rdering functions based on character count</w:t>
+      </w:r>
+      <w:r>
+        <w:t>.</w:t>
+      </w:r>
+    </w:p>
+    <w:p>
+      <w:pPr>
+        <w:pStyle w:val="ListParagraph"/>
+        <w:numPr>
+          <w:ilvl w:val="0"/>
+          <w:numId w:val="3"/>
+        </w:numPr>
+      </w:pPr>
+      <w:r>
+        <w:t>R</w:t>
+      </w:r>
+      <w:r>
+        <w:t>unning a comparison again</w:t>
+      </w:r>
+      <w:r>
+        <w:t>st the restructured submissions: R</w:t>
+      </w:r>
+      <w:r>
+        <w:t>esult</w:t>
+      </w:r>
+      <w:r>
+        <w:t>s</w:t>
+      </w:r>
+      <w:r>
+        <w:t xml:space="preserve"> in a score based on percent match between two given submissions</w:t>
+      </w:r>
+      <w:r>
+        <w:t xml:space="preserve">. </w:t>
+      </w:r>
+      <w:r>
+        <w:t>Submission pairs with a score above a given threshold will be flagged as potential instances of plagiarism.</w:t>
+      </w:r>
+    </w:p>
+    <w:p>
       <w:r>
         <w:t>JavaParser</w:t>
       </w:r>
@@ -83,52 +382,24 @@
         <w:t>2</w:t>
       </w:r>
       <w:r>
-        <w:t xml:space="preserve"> toolset.</w:t>
-      </w:r>
-      <w:r>
-        <w:t xml:space="preserve"> </w:t>
-      </w:r>
-      <w:r>
-        <w:t xml:space="preserve">This algorithm </w:t>
-      </w:r>
-      <w:r>
-        <w:t>borrows heavily from the Rojas Method</w:t>
-      </w:r>
+        <w:t xml:space="preserve"> toolset is used for processing and modification of submissions.</w:t>
+      </w:r>
+    </w:p>
+    <w:p>
       <w:r>
         <w:rPr>
-          <w:vertAlign w:val="superscript"/>
+          <w:b/>
         </w:rPr>
-        <w:t>1</w:t>
-      </w:r>
-      <w:r>
-        <w:t xml:space="preserve"> cited below.</w:t>
-      </w:r>
-      <w:r>
-        <w:t xml:space="preserve"> </w:t>
-      </w:r>
-      <w:r>
-        <w:t xml:space="preserve">The preprocessing involves </w:t>
-      </w:r>
-      <w:r>
-        <w:t xml:space="preserve">the following: 1) </w:t>
-      </w:r>
-      <w:r>
-        <w:t>removing all comments</w:t>
-      </w:r>
-      <w:r>
-        <w:t xml:space="preserve"> 2) standardizing indentation and spacing 3) changing string literals to a standard value, variable names are standardized 4) print statements are changed to a standard token 5) initialization and declaration statements are removed. </w:t>
-      </w:r>
-      <w:r>
-        <w:t>The second step of the algorithm involves ordering functions based on character count. The final step of the algorithm involves comparing on submission against all other submissions for a given course assignment. This step will result in a score based on percent match between two given submissions. Submission pairs with a score above a given threshold will be flagged as potential instances of plagiarism.</w:t>
-      </w:r>
-    </w:p>
-    <w:p>
-      <w:r>
-        <w:tab/>
-        <w:t xml:space="preserve">Team </w:t>
-      </w:r>
-      <w:r>
-        <w:t xml:space="preserve">One’s project is scheduled to be fully implemented by the end of the Northeastern’s Fall 2017 semester. The project will be implemented in three phases: Phase A: design, Phase B: documentation, and Phase C: implementation. </w:t>
+        <w:t>Schedule</w:t>
+      </w:r>
+      <w:r>
+        <w:t xml:space="preserve">: </w:t>
+      </w:r>
+      <w:r>
+        <w:t>Our</w:t>
+      </w:r>
+      <w:r>
+        <w:t xml:space="preserve"> project is scheduled to be fully implemented by the end of the Northeastern’s Fall 2017 semester. The project will be implemented in three phases: Phase A: design, Phase B: documentation, and Phase C: implementation. </w:t>
       </w:r>
       <w:r>
         <w:t xml:space="preserve"> </w:t>
@@ -145,14 +416,16 @@
       <w:r>
         <w:t>.</w:t>
       </w:r>
+      <w:bookmarkStart w:id="0" w:name="_GoBack"/>
+      <w:bookmarkEnd w:id="0"/>
     </w:p>
     <w:sectPr>
-      <w:headerReference w:type="even" r:id="rId7"/>
-      <w:headerReference w:type="default" r:id="rId8"/>
-      <w:footerReference w:type="even" r:id="rId9"/>
-      <w:footerReference w:type="default" r:id="rId10"/>
-      <w:headerReference w:type="first" r:id="rId11"/>
-      <w:footerReference w:type="first" r:id="rId12"/>
+      <w:headerReference w:type="even" r:id="rId8"/>
+      <w:headerReference w:type="default" r:id="rId9"/>
+      <w:footerReference w:type="even" r:id="rId10"/>
+      <w:footerReference w:type="default" r:id="rId11"/>
+      <w:headerReference w:type="first" r:id="rId12"/>
+      <w:footerReference w:type="first" r:id="rId13"/>
       <w:pgSz w:w="12240" w:h="15840"/>
       <w:pgMar w:top="1440" w:right="1440" w:bottom="1440" w:left="1440" w:header="720" w:footer="720" w:gutter="0"/>
       <w:cols w:space="720"/>
@@ -163,7 +436,7 @@
 </file>
 
 <file path=word/endnotes.xml><?xml version="1.0" encoding="utf-8"?>
-<w:endnotes xmlns:wpc="http://schemas.microsoft.com/office/word/2010/wordprocessingCanvas" xmlns:cx="http://schemas.microsoft.com/office/drawing/2014/chartex" xmlns:cx1="http://schemas.microsoft.com/office/drawing/2015/9/8/chartex" xmlns:cx2="http://schemas.microsoft.com/office/drawing/2015/10/21/chartex" xmlns:cx3="http://schemas.microsoft.com/office/drawing/2016/5/9/chartex" xmlns:cx4="http://schemas.microsoft.com/office/drawing/2016/5/10/chartex" xmlns:cx5="http://schemas.microsoft.com/office/drawing/2016/5/11/chartex" xmlns:cx6="http://schemas.microsoft.com/office/drawing/2016/5/12/chartex" xmlns:cx7="http://schemas.microsoft.com/office/drawing/2016/5/13/chartex" xmlns:cx8="http://schemas.microsoft.com/office/drawing/2016/5/14/chartex" xmlns:mc="http://schemas.openxmlformats.org/markup-compatibility/2006" xmlns:aink="http://schemas.microsoft.com/office/drawing/2016/ink" xmlns:am3d="http://schemas.microsoft.com/office/drawing/2017/model3d" xmlns:o="urn:schemas-microsoft-com:office:office" xmlns:r="http://schemas.openxmlformats.org/officeDocument/2006/relationships" xmlns:m="http://schemas.openxmlformats.org/officeDocument/2006/math" xmlns:v="urn:schemas-microsoft-com:vml" xmlns:wp14="http://schemas.microsoft.com/office/word/2010/wordprocessingDrawing" xmlns:wp="http://schemas.openxmlformats.org/drawingml/2006/wordprocessingDrawing" xmlns:w10="urn:schemas-microsoft-com:office:word" xmlns:w="http://schemas.openxmlformats.org/wordprocessingml/2006/main" xmlns:w14="http://schemas.microsoft.com/office/word/2010/wordml" xmlns:w15="http://schemas.microsoft.com/office/word/2012/wordml" xmlns:w16cid="http://schemas.microsoft.com/office/word/2016/wordml/cid" xmlns:w16se="http://schemas.microsoft.com/office/word/2015/wordml/symex" xmlns:wpg="http://schemas.microsoft.com/office/word/2010/wordprocessingGroup" xmlns:wpi="http://schemas.microsoft.com/office/word/2010/wordprocessingInk" xmlns:wne="http://schemas.microsoft.com/office/word/2006/wordml" xmlns:wps="http://schemas.microsoft.com/office/word/2010/wordprocessingShape" mc:Ignorable="w14 w15 w16se w16cid wp14">
+<w:endnotes xmlns:wpc="http://schemas.microsoft.com/office/word/2010/wordprocessingCanvas" xmlns:mo="http://schemas.microsoft.com/office/mac/office/2008/main" xmlns:mc="http://schemas.openxmlformats.org/markup-compatibility/2006" xmlns:mv="urn:schemas-microsoft-com:mac:vml" xmlns:o="urn:schemas-microsoft-com:office:office" xmlns:r="http://schemas.openxmlformats.org/officeDocument/2006/relationships" xmlns:m="http://schemas.openxmlformats.org/officeDocument/2006/math" xmlns:v="urn:schemas-microsoft-com:vml" xmlns:wp14="http://schemas.microsoft.com/office/word/2010/wordprocessingDrawing" xmlns:wp="http://schemas.openxmlformats.org/drawingml/2006/wordprocessingDrawing" xmlns:w10="urn:schemas-microsoft-com:office:word" xmlns:w="http://schemas.openxmlformats.org/wordprocessingml/2006/main" xmlns:w14="http://schemas.microsoft.com/office/word/2010/wordml" xmlns:w15="http://schemas.microsoft.com/office/word/2012/wordml" xmlns:wpg="http://schemas.microsoft.com/office/word/2010/wordprocessingGroup" xmlns:wpi="http://schemas.microsoft.com/office/word/2010/wordprocessingInk" xmlns:wne="http://schemas.microsoft.com/office/word/2006/wordml" xmlns:wps="http://schemas.microsoft.com/office/word/2010/wordprocessingShape" mc:Ignorable="w14 w15 wp14">
   <w:endnote w:type="separator" w:id="-1">
     <w:p>
       <w:pPr>
@@ -188,7 +461,7 @@
 </file>
 
 <file path=word/footer1.xml><?xml version="1.0" encoding="utf-8"?>
-<w:ftr xmlns:wpc="http://schemas.microsoft.com/office/word/2010/wordprocessingCanvas" xmlns:cx="http://schemas.microsoft.com/office/drawing/2014/chartex" xmlns:cx1="http://schemas.microsoft.com/office/drawing/2015/9/8/chartex" xmlns:cx2="http://schemas.microsoft.com/office/drawing/2015/10/21/chartex" xmlns:cx3="http://schemas.microsoft.com/office/drawing/2016/5/9/chartex" xmlns:cx4="http://schemas.microsoft.com/office/drawing/2016/5/10/chartex" xmlns:cx5="http://schemas.microsoft.com/office/drawing/2016/5/11/chartex" xmlns:cx6="http://schemas.microsoft.com/office/drawing/2016/5/12/chartex" xmlns:cx7="http://schemas.microsoft.com/office/drawing/2016/5/13/chartex" xmlns:cx8="http://schemas.microsoft.com/office/drawing/2016/5/14/chartex" xmlns:mc="http://schemas.openxmlformats.org/markup-compatibility/2006" xmlns:aink="http://schemas.microsoft.com/office/drawing/2016/ink" xmlns:am3d="http://schemas.microsoft.com/office/drawing/2017/model3d" xmlns:o="urn:schemas-microsoft-com:office:office" xmlns:r="http://schemas.openxmlformats.org/officeDocument/2006/relationships" xmlns:m="http://schemas.openxmlformats.org/officeDocument/2006/math" xmlns:v="urn:schemas-microsoft-com:vml" xmlns:wp14="http://schemas.microsoft.com/office/word/2010/wordprocessingDrawing" xmlns:wp="http://schemas.openxmlformats.org/drawingml/2006/wordprocessingDrawing" xmlns:w10="urn:schemas-microsoft-com:office:word" xmlns:w="http://schemas.openxmlformats.org/wordprocessingml/2006/main" xmlns:w14="http://schemas.microsoft.com/office/word/2010/wordml" xmlns:w15="http://schemas.microsoft.com/office/word/2012/wordml" xmlns:w16cid="http://schemas.microsoft.com/office/word/2016/wordml/cid" xmlns:w16se="http://schemas.microsoft.com/office/word/2015/wordml/symex" xmlns:wpg="http://schemas.microsoft.com/office/word/2010/wordprocessingGroup" xmlns:wpi="http://schemas.microsoft.com/office/word/2010/wordprocessingInk" xmlns:wne="http://schemas.microsoft.com/office/word/2006/wordml" xmlns:wps="http://schemas.microsoft.com/office/word/2010/wordprocessingShape" mc:Ignorable="w14 w15 w16se w16cid wp14">
+<w:ftr xmlns:wpc="http://schemas.microsoft.com/office/word/2010/wordprocessingCanvas" xmlns:mo="http://schemas.microsoft.com/office/mac/office/2008/main" xmlns:mc="http://schemas.openxmlformats.org/markup-compatibility/2006" xmlns:mv="urn:schemas-microsoft-com:mac:vml" xmlns:o="urn:schemas-microsoft-com:office:office" xmlns:r="http://schemas.openxmlformats.org/officeDocument/2006/relationships" xmlns:m="http://schemas.openxmlformats.org/officeDocument/2006/math" xmlns:v="urn:schemas-microsoft-com:vml" xmlns:wp14="http://schemas.microsoft.com/office/word/2010/wordprocessingDrawing" xmlns:wp="http://schemas.openxmlformats.org/drawingml/2006/wordprocessingDrawing" xmlns:w10="urn:schemas-microsoft-com:office:word" xmlns:w="http://schemas.openxmlformats.org/wordprocessingml/2006/main" xmlns:w14="http://schemas.microsoft.com/office/word/2010/wordml" xmlns:w15="http://schemas.microsoft.com/office/word/2012/wordml" xmlns:wpg="http://schemas.microsoft.com/office/word/2010/wordprocessingGroup" xmlns:wpi="http://schemas.microsoft.com/office/word/2010/wordprocessingInk" xmlns:wne="http://schemas.microsoft.com/office/word/2006/wordml" xmlns:wps="http://schemas.microsoft.com/office/word/2010/wordprocessingShape" mc:Ignorable="w14 w15 wp14">
   <w:p>
     <w:pPr>
       <w:pStyle w:val="Footer"/>
@@ -198,7 +471,7 @@
 </file>
 
 <file path=word/footer2.xml><?xml version="1.0" encoding="utf-8"?>
-<w:ftr xmlns:wpc="http://schemas.microsoft.com/office/word/2010/wordprocessingCanvas" xmlns:cx="http://schemas.microsoft.com/office/drawing/2014/chartex" xmlns:cx1="http://schemas.microsoft.com/office/drawing/2015/9/8/chartex" xmlns:cx2="http://schemas.microsoft.com/office/drawing/2015/10/21/chartex" xmlns:cx3="http://schemas.microsoft.com/office/drawing/2016/5/9/chartex" xmlns:cx4="http://schemas.microsoft.com/office/drawing/2016/5/10/chartex" xmlns:cx5="http://schemas.microsoft.com/office/drawing/2016/5/11/chartex" xmlns:cx6="http://schemas.microsoft.com/office/drawing/2016/5/12/chartex" xmlns:cx7="http://schemas.microsoft.com/office/drawing/2016/5/13/chartex" xmlns:cx8="http://schemas.microsoft.com/office/drawing/2016/5/14/chartex" xmlns:mc="http://schemas.openxmlformats.org/markup-compatibility/2006" xmlns:aink="http://schemas.microsoft.com/office/drawing/2016/ink" xmlns:am3d="http://schemas.microsoft.com/office/drawing/2017/model3d" xmlns:o="urn:schemas-microsoft-com:office:office" xmlns:r="http://schemas.openxmlformats.org/officeDocument/2006/relationships" xmlns:m="http://schemas.openxmlformats.org/officeDocument/2006/math" xmlns:v="urn:schemas-microsoft-com:vml" xmlns:wp14="http://schemas.microsoft.com/office/word/2010/wordprocessingDrawing" xmlns:wp="http://schemas.openxmlformats.org/drawingml/2006/wordprocessingDrawing" xmlns:w10="urn:schemas-microsoft-com:office:word" xmlns:w="http://schemas.openxmlformats.org/wordprocessingml/2006/main" xmlns:w14="http://schemas.microsoft.com/office/word/2010/wordml" xmlns:w15="http://schemas.microsoft.com/office/word/2012/wordml" xmlns:w16cid="http://schemas.microsoft.com/office/word/2016/wordml/cid" xmlns:w16se="http://schemas.microsoft.com/office/word/2015/wordml/symex" xmlns:wpg="http://schemas.microsoft.com/office/word/2010/wordprocessingGroup" xmlns:wpi="http://schemas.microsoft.com/office/word/2010/wordprocessingInk" xmlns:wne="http://schemas.microsoft.com/office/word/2006/wordml" xmlns:wps="http://schemas.microsoft.com/office/word/2010/wordprocessingShape" mc:Ignorable="w14 w15 w16se w16cid wp14">
+<w:ftr xmlns:wpc="http://schemas.microsoft.com/office/word/2010/wordprocessingCanvas" xmlns:mo="http://schemas.microsoft.com/office/mac/office/2008/main" xmlns:mc="http://schemas.openxmlformats.org/markup-compatibility/2006" xmlns:mv="urn:schemas-microsoft-com:mac:vml" xmlns:o="urn:schemas-microsoft-com:office:office" xmlns:r="http://schemas.openxmlformats.org/officeDocument/2006/relationships" xmlns:m="http://schemas.openxmlformats.org/officeDocument/2006/math" xmlns:v="urn:schemas-microsoft-com:vml" xmlns:wp14="http://schemas.microsoft.com/office/word/2010/wordprocessingDrawing" xmlns:wp="http://schemas.openxmlformats.org/drawingml/2006/wordprocessingDrawing" xmlns:w10="urn:schemas-microsoft-com:office:word" xmlns:w="http://schemas.openxmlformats.org/wordprocessingml/2006/main" xmlns:w14="http://schemas.microsoft.com/office/word/2010/wordml" xmlns:w15="http://schemas.microsoft.com/office/word/2012/wordml" xmlns:wpg="http://schemas.microsoft.com/office/word/2010/wordprocessingGroup" xmlns:wpi="http://schemas.microsoft.com/office/word/2010/wordprocessingInk" xmlns:wne="http://schemas.microsoft.com/office/word/2006/wordml" xmlns:wps="http://schemas.microsoft.com/office/word/2010/wordprocessingShape" mc:Ignorable="w14 w15 wp14">
   <w:p>
     <w:pPr>
       <w:pStyle w:val="Footer"/>
@@ -306,7 +579,7 @@
 </file>
 
 <file path=word/footer3.xml><?xml version="1.0" encoding="utf-8"?>
-<w:ftr xmlns:wpc="http://schemas.microsoft.com/office/word/2010/wordprocessingCanvas" xmlns:cx="http://schemas.microsoft.com/office/drawing/2014/chartex" xmlns:cx1="http://schemas.microsoft.com/office/drawing/2015/9/8/chartex" xmlns:cx2="http://schemas.microsoft.com/office/drawing/2015/10/21/chartex" xmlns:cx3="http://schemas.microsoft.com/office/drawing/2016/5/9/chartex" xmlns:cx4="http://schemas.microsoft.com/office/drawing/2016/5/10/chartex" xmlns:cx5="http://schemas.microsoft.com/office/drawing/2016/5/11/chartex" xmlns:cx6="http://schemas.microsoft.com/office/drawing/2016/5/12/chartex" xmlns:cx7="http://schemas.microsoft.com/office/drawing/2016/5/13/chartex" xmlns:cx8="http://schemas.microsoft.com/office/drawing/2016/5/14/chartex" xmlns:mc="http://schemas.openxmlformats.org/markup-compatibility/2006" xmlns:aink="http://schemas.microsoft.com/office/drawing/2016/ink" xmlns:am3d="http://schemas.microsoft.com/office/drawing/2017/model3d" xmlns:o="urn:schemas-microsoft-com:office:office" xmlns:r="http://schemas.openxmlformats.org/officeDocument/2006/relationships" xmlns:m="http://schemas.openxmlformats.org/officeDocument/2006/math" xmlns:v="urn:schemas-microsoft-com:vml" xmlns:wp14="http://schemas.microsoft.com/office/word/2010/wordprocessingDrawing" xmlns:wp="http://schemas.openxmlformats.org/drawingml/2006/wordprocessingDrawing" xmlns:w10="urn:schemas-microsoft-com:office:word" xmlns:w="http://schemas.openxmlformats.org/wordprocessingml/2006/main" xmlns:w14="http://schemas.microsoft.com/office/word/2010/wordml" xmlns:w15="http://schemas.microsoft.com/office/word/2012/wordml" xmlns:w16cid="http://schemas.microsoft.com/office/word/2016/wordml/cid" xmlns:w16se="http://schemas.microsoft.com/office/word/2015/wordml/symex" xmlns:wpg="http://schemas.microsoft.com/office/word/2010/wordprocessingGroup" xmlns:wpi="http://schemas.microsoft.com/office/word/2010/wordprocessingInk" xmlns:wne="http://schemas.microsoft.com/office/word/2006/wordml" xmlns:wps="http://schemas.microsoft.com/office/word/2010/wordprocessingShape" mc:Ignorable="w14 w15 w16se w16cid wp14">
+<w:ftr xmlns:wpc="http://schemas.microsoft.com/office/word/2010/wordprocessingCanvas" xmlns:mo="http://schemas.microsoft.com/office/mac/office/2008/main" xmlns:mc="http://schemas.openxmlformats.org/markup-compatibility/2006" xmlns:mv="urn:schemas-microsoft-com:mac:vml" xmlns:o="urn:schemas-microsoft-com:office:office" xmlns:r="http://schemas.openxmlformats.org/officeDocument/2006/relationships" xmlns:m="http://schemas.openxmlformats.org/officeDocument/2006/math" xmlns:v="urn:schemas-microsoft-com:vml" xmlns:wp14="http://schemas.microsoft.com/office/word/2010/wordprocessingDrawing" xmlns:wp="http://schemas.openxmlformats.org/drawingml/2006/wordprocessingDrawing" xmlns:w10="urn:schemas-microsoft-com:office:word" xmlns:w="http://schemas.openxmlformats.org/wordprocessingml/2006/main" xmlns:w14="http://schemas.microsoft.com/office/word/2010/wordml" xmlns:w15="http://schemas.microsoft.com/office/word/2012/wordml" xmlns:wpg="http://schemas.microsoft.com/office/word/2010/wordprocessingGroup" xmlns:wpi="http://schemas.microsoft.com/office/word/2010/wordprocessingInk" xmlns:wne="http://schemas.microsoft.com/office/word/2006/wordml" xmlns:wps="http://schemas.microsoft.com/office/word/2010/wordprocessingShape" mc:Ignorable="w14 w15 wp14">
   <w:p>
     <w:pPr>
       <w:pStyle w:val="Footer"/>
@@ -316,7 +589,7 @@
 </file>
 
 <file path=word/footnotes.xml><?xml version="1.0" encoding="utf-8"?>
-<w:footnotes xmlns:wpc="http://schemas.microsoft.com/office/word/2010/wordprocessingCanvas" xmlns:cx="http://schemas.microsoft.com/office/drawing/2014/chartex" xmlns:cx1="http://schemas.microsoft.com/office/drawing/2015/9/8/chartex" xmlns:cx2="http://schemas.microsoft.com/office/drawing/2015/10/21/chartex" xmlns:cx3="http://schemas.microsoft.com/office/drawing/2016/5/9/chartex" xmlns:cx4="http://schemas.microsoft.com/office/drawing/2016/5/10/chartex" xmlns:cx5="http://schemas.microsoft.com/office/drawing/2016/5/11/chartex" xmlns:cx6="http://schemas.microsoft.com/office/drawing/2016/5/12/chartex" xmlns:cx7="http://schemas.microsoft.com/office/drawing/2016/5/13/chartex" xmlns:cx8="http://schemas.microsoft.com/office/drawing/2016/5/14/chartex" xmlns:mc="http://schemas.openxmlformats.org/markup-compatibility/2006" xmlns:aink="http://schemas.microsoft.com/office/drawing/2016/ink" xmlns:am3d="http://schemas.microsoft.com/office/drawing/2017/model3d" xmlns:o="urn:schemas-microsoft-com:office:office" xmlns:r="http://schemas.openxmlformats.org/officeDocument/2006/relationships" xmlns:m="http://schemas.openxmlformats.org/officeDocument/2006/math" xmlns:v="urn:schemas-microsoft-com:vml" xmlns:wp14="http://schemas.microsoft.com/office/word/2010/wordprocessingDrawing" xmlns:wp="http://schemas.openxmlformats.org/drawingml/2006/wordprocessingDrawing" xmlns:w10="urn:schemas-microsoft-com:office:word" xmlns:w="http://schemas.openxmlformats.org/wordprocessingml/2006/main" xmlns:w14="http://schemas.microsoft.com/office/word/2010/wordml" xmlns:w15="http://schemas.microsoft.com/office/word/2012/wordml" xmlns:w16cid="http://schemas.microsoft.com/office/word/2016/wordml/cid" xmlns:w16se="http://schemas.microsoft.com/office/word/2015/wordml/symex" xmlns:wpg="http://schemas.microsoft.com/office/word/2010/wordprocessingGroup" xmlns:wpi="http://schemas.microsoft.com/office/word/2010/wordprocessingInk" xmlns:wne="http://schemas.microsoft.com/office/word/2006/wordml" xmlns:wps="http://schemas.microsoft.com/office/word/2010/wordprocessingShape" mc:Ignorable="w14 w15 w16se w16cid wp14">
+<w:footnotes xmlns:wpc="http://schemas.microsoft.com/office/word/2010/wordprocessingCanvas" xmlns:mo="http://schemas.microsoft.com/office/mac/office/2008/main" xmlns:mc="http://schemas.openxmlformats.org/markup-compatibility/2006" xmlns:mv="urn:schemas-microsoft-com:mac:vml" xmlns:o="urn:schemas-microsoft-com:office:office" xmlns:r="http://schemas.openxmlformats.org/officeDocument/2006/relationships" xmlns:m="http://schemas.openxmlformats.org/officeDocument/2006/math" xmlns:v="urn:schemas-microsoft-com:vml" xmlns:wp14="http://schemas.microsoft.com/office/word/2010/wordprocessingDrawing" xmlns:wp="http://schemas.openxmlformats.org/drawingml/2006/wordprocessingDrawing" xmlns:w10="urn:schemas-microsoft-com:office:word" xmlns:w="http://schemas.openxmlformats.org/wordprocessingml/2006/main" xmlns:w14="http://schemas.microsoft.com/office/word/2010/wordml" xmlns:w15="http://schemas.microsoft.com/office/word/2012/wordml" xmlns:wpg="http://schemas.microsoft.com/office/word/2010/wordprocessingGroup" xmlns:wpi="http://schemas.microsoft.com/office/word/2010/wordprocessingInk" xmlns:wne="http://schemas.microsoft.com/office/word/2006/wordml" xmlns:wps="http://schemas.microsoft.com/office/word/2010/wordprocessingShape" mc:Ignorable="w14 w15 wp14">
   <w:footnote w:type="separator" w:id="-1">
     <w:p>
       <w:pPr>
@@ -341,7 +614,7 @@
 </file>
 
 <file path=word/header1.xml><?xml version="1.0" encoding="utf-8"?>
-<w:hdr xmlns:wpc="http://schemas.microsoft.com/office/word/2010/wordprocessingCanvas" xmlns:cx="http://schemas.microsoft.com/office/drawing/2014/chartex" xmlns:cx1="http://schemas.microsoft.com/office/drawing/2015/9/8/chartex" xmlns:cx2="http://schemas.microsoft.com/office/drawing/2015/10/21/chartex" xmlns:cx3="http://schemas.microsoft.com/office/drawing/2016/5/9/chartex" xmlns:cx4="http://schemas.microsoft.com/office/drawing/2016/5/10/chartex" xmlns:cx5="http://schemas.microsoft.com/office/drawing/2016/5/11/chartex" xmlns:cx6="http://schemas.microsoft.com/office/drawing/2016/5/12/chartex" xmlns:cx7="http://schemas.microsoft.com/office/drawing/2016/5/13/chartex" xmlns:cx8="http://schemas.microsoft.com/office/drawing/2016/5/14/chartex" xmlns:mc="http://schemas.openxmlformats.org/markup-compatibility/2006" xmlns:aink="http://schemas.microsoft.com/office/drawing/2016/ink" xmlns:am3d="http://schemas.microsoft.com/office/drawing/2017/model3d" xmlns:o="urn:schemas-microsoft-com:office:office" xmlns:r="http://schemas.openxmlformats.org/officeDocument/2006/relationships" xmlns:m="http://schemas.openxmlformats.org/officeDocument/2006/math" xmlns:v="urn:schemas-microsoft-com:vml" xmlns:wp14="http://schemas.microsoft.com/office/word/2010/wordprocessingDrawing" xmlns:wp="http://schemas.openxmlformats.org/drawingml/2006/wordprocessingDrawing" xmlns:w10="urn:schemas-microsoft-com:office:word" xmlns:w="http://schemas.openxmlformats.org/wordprocessingml/2006/main" xmlns:w14="http://schemas.microsoft.com/office/word/2010/wordml" xmlns:w15="http://schemas.microsoft.com/office/word/2012/wordml" xmlns:w16cid="http://schemas.microsoft.com/office/word/2016/wordml/cid" xmlns:w16se="http://schemas.microsoft.com/office/word/2015/wordml/symex" xmlns:wpg="http://schemas.microsoft.com/office/word/2010/wordprocessingGroup" xmlns:wpi="http://schemas.microsoft.com/office/word/2010/wordprocessingInk" xmlns:wne="http://schemas.microsoft.com/office/word/2006/wordml" xmlns:wps="http://schemas.microsoft.com/office/word/2010/wordprocessingShape" mc:Ignorable="w14 w15 w16se w16cid wp14">
+<w:hdr xmlns:wpc="http://schemas.microsoft.com/office/word/2010/wordprocessingCanvas" xmlns:mo="http://schemas.microsoft.com/office/mac/office/2008/main" xmlns:mc="http://schemas.openxmlformats.org/markup-compatibility/2006" xmlns:mv="urn:schemas-microsoft-com:mac:vml" xmlns:o="urn:schemas-microsoft-com:office:office" xmlns:r="http://schemas.openxmlformats.org/officeDocument/2006/relationships" xmlns:m="http://schemas.openxmlformats.org/officeDocument/2006/math" xmlns:v="urn:schemas-microsoft-com:vml" xmlns:wp14="http://schemas.microsoft.com/office/word/2010/wordprocessingDrawing" xmlns:wp="http://schemas.openxmlformats.org/drawingml/2006/wordprocessingDrawing" xmlns:w10="urn:schemas-microsoft-com:office:word" xmlns:w="http://schemas.openxmlformats.org/wordprocessingml/2006/main" xmlns:w14="http://schemas.microsoft.com/office/word/2010/wordml" xmlns:w15="http://schemas.microsoft.com/office/word/2012/wordml" xmlns:wpg="http://schemas.microsoft.com/office/word/2010/wordprocessingGroup" xmlns:wpi="http://schemas.microsoft.com/office/word/2010/wordprocessingInk" xmlns:wne="http://schemas.microsoft.com/office/word/2006/wordml" xmlns:wps="http://schemas.microsoft.com/office/word/2010/wordprocessingShape" mc:Ignorable="w14 w15 wp14">
   <w:p>
     <w:pPr>
       <w:pStyle w:val="Header"/>
@@ -351,23 +624,21 @@
 </file>
 
 <file path=word/header2.xml><?xml version="1.0" encoding="utf-8"?>
-<w:hdr xmlns:wpc="http://schemas.microsoft.com/office/word/2010/wordprocessingCanvas" xmlns:cx="http://schemas.microsoft.com/office/drawing/2014/chartex" xmlns:cx1="http://schemas.microsoft.com/office/drawing/2015/9/8/chartex" xmlns:cx2="http://schemas.microsoft.com/office/drawing/2015/10/21/chartex" xmlns:cx3="http://schemas.microsoft.com/office/drawing/2016/5/9/chartex" xmlns:cx4="http://schemas.microsoft.com/office/drawing/2016/5/10/chartex" xmlns:cx5="http://schemas.microsoft.com/office/drawing/2016/5/11/chartex" xmlns:cx6="http://schemas.microsoft.com/office/drawing/2016/5/12/chartex" xmlns:cx7="http://schemas.microsoft.com/office/drawing/2016/5/13/chartex" xmlns:cx8="http://schemas.microsoft.com/office/drawing/2016/5/14/chartex" xmlns:mc="http://schemas.openxmlformats.org/markup-compatibility/2006" xmlns:aink="http://schemas.microsoft.com/office/drawing/2016/ink" xmlns:am3d="http://schemas.microsoft.com/office/drawing/2017/model3d" xmlns:o="urn:schemas-microsoft-com:office:office" xmlns:r="http://schemas.openxmlformats.org/officeDocument/2006/relationships" xmlns:m="http://schemas.openxmlformats.org/officeDocument/2006/math" xmlns:v="urn:schemas-microsoft-com:vml" xmlns:wp14="http://schemas.microsoft.com/office/word/2010/wordprocessingDrawing" xmlns:wp="http://schemas.openxmlformats.org/drawingml/2006/wordprocessingDrawing" xmlns:w10="urn:schemas-microsoft-com:office:word" xmlns:w="http://schemas.openxmlformats.org/wordprocessingml/2006/main" xmlns:w14="http://schemas.microsoft.com/office/word/2010/wordml" xmlns:w15="http://schemas.microsoft.com/office/word/2012/wordml" xmlns:w16cid="http://schemas.microsoft.com/office/word/2016/wordml/cid" xmlns:w16se="http://schemas.microsoft.com/office/word/2015/wordml/symex" xmlns:wpg="http://schemas.microsoft.com/office/word/2010/wordprocessingGroup" xmlns:wpi="http://schemas.microsoft.com/office/word/2010/wordprocessingInk" xmlns:wne="http://schemas.microsoft.com/office/word/2006/wordml" xmlns:wps="http://schemas.microsoft.com/office/word/2010/wordprocessingShape" mc:Ignorable="w14 w15 w16se w16cid wp14">
+<w:hdr xmlns:wpc="http://schemas.microsoft.com/office/word/2010/wordprocessingCanvas" xmlns:mo="http://schemas.microsoft.com/office/mac/office/2008/main" xmlns:mc="http://schemas.openxmlformats.org/markup-compatibility/2006" xmlns:mv="urn:schemas-microsoft-com:mac:vml" xmlns:o="urn:schemas-microsoft-com:office:office" xmlns:r="http://schemas.openxmlformats.org/officeDocument/2006/relationships" xmlns:m="http://schemas.openxmlformats.org/officeDocument/2006/math" xmlns:v="urn:schemas-microsoft-com:vml" xmlns:wp14="http://schemas.microsoft.com/office/word/2010/wordprocessingDrawing" xmlns:wp="http://schemas.openxmlformats.org/drawingml/2006/wordprocessingDrawing" xmlns:w10="urn:schemas-microsoft-com:office:word" xmlns:w="http://schemas.openxmlformats.org/wordprocessingml/2006/main" xmlns:w14="http://schemas.microsoft.com/office/word/2010/wordml" xmlns:w15="http://schemas.microsoft.com/office/word/2012/wordml" xmlns:wpg="http://schemas.microsoft.com/office/word/2010/wordprocessingGroup" xmlns:wpi="http://schemas.microsoft.com/office/word/2010/wordprocessingInk" xmlns:wne="http://schemas.microsoft.com/office/word/2006/wordml" xmlns:wps="http://schemas.microsoft.com/office/word/2010/wordprocessingShape" mc:Ignorable="w14 w15 wp14">
   <w:p>
     <w:pPr>
       <w:pStyle w:val="Title"/>
       <w:jc w:val="center"/>
     </w:pPr>
-    <w:bookmarkStart w:id="0" w:name="_GoBack"/>
     <w:r>
       <w:t>Team One’s Plagiarism Project Summary</w:t>
     </w:r>
-    <w:bookmarkEnd w:id="0"/>
   </w:p>
 </w:hdr>
 </file>
 
 <file path=word/header3.xml><?xml version="1.0" encoding="utf-8"?>
-<w:hdr xmlns:wpc="http://schemas.microsoft.com/office/word/2010/wordprocessingCanvas" xmlns:cx="http://schemas.microsoft.com/office/drawing/2014/chartex" xmlns:cx1="http://schemas.microsoft.com/office/drawing/2015/9/8/chartex" xmlns:cx2="http://schemas.microsoft.com/office/drawing/2015/10/21/chartex" xmlns:cx3="http://schemas.microsoft.com/office/drawing/2016/5/9/chartex" xmlns:cx4="http://schemas.microsoft.com/office/drawing/2016/5/10/chartex" xmlns:cx5="http://schemas.microsoft.com/office/drawing/2016/5/11/chartex" xmlns:cx6="http://schemas.microsoft.com/office/drawing/2016/5/12/chartex" xmlns:cx7="http://schemas.microsoft.com/office/drawing/2016/5/13/chartex" xmlns:cx8="http://schemas.microsoft.com/office/drawing/2016/5/14/chartex" xmlns:mc="http://schemas.openxmlformats.org/markup-compatibility/2006" xmlns:aink="http://schemas.microsoft.com/office/drawing/2016/ink" xmlns:am3d="http://schemas.microsoft.com/office/drawing/2017/model3d" xmlns:o="urn:schemas-microsoft-com:office:office" xmlns:r="http://schemas.openxmlformats.org/officeDocument/2006/relationships" xmlns:m="http://schemas.openxmlformats.org/officeDocument/2006/math" xmlns:v="urn:schemas-microsoft-com:vml" xmlns:wp14="http://schemas.microsoft.com/office/word/2010/wordprocessingDrawing" xmlns:wp="http://schemas.openxmlformats.org/drawingml/2006/wordprocessingDrawing" xmlns:w10="urn:schemas-microsoft-com:office:word" xmlns:w="http://schemas.openxmlformats.org/wordprocessingml/2006/main" xmlns:w14="http://schemas.microsoft.com/office/word/2010/wordml" xmlns:w15="http://schemas.microsoft.com/office/word/2012/wordml" xmlns:w16cid="http://schemas.microsoft.com/office/word/2016/wordml/cid" xmlns:w16se="http://schemas.microsoft.com/office/word/2015/wordml/symex" xmlns:wpg="http://schemas.microsoft.com/office/word/2010/wordprocessingGroup" xmlns:wpi="http://schemas.microsoft.com/office/word/2010/wordprocessingInk" xmlns:wne="http://schemas.microsoft.com/office/word/2006/wordml" xmlns:wps="http://schemas.microsoft.com/office/word/2010/wordprocessingShape" mc:Ignorable="w14 w15 w16se w16cid wp14">
+<w:hdr xmlns:wpc="http://schemas.microsoft.com/office/word/2010/wordprocessingCanvas" xmlns:mo="http://schemas.microsoft.com/office/mac/office/2008/main" xmlns:mc="http://schemas.openxmlformats.org/markup-compatibility/2006" xmlns:mv="urn:schemas-microsoft-com:mac:vml" xmlns:o="urn:schemas-microsoft-com:office:office" xmlns:r="http://schemas.openxmlformats.org/officeDocument/2006/relationships" xmlns:m="http://schemas.openxmlformats.org/officeDocument/2006/math" xmlns:v="urn:schemas-microsoft-com:vml" xmlns:wp14="http://schemas.microsoft.com/office/word/2010/wordprocessingDrawing" xmlns:wp="http://schemas.openxmlformats.org/drawingml/2006/wordprocessingDrawing" xmlns:w10="urn:schemas-microsoft-com:office:word" xmlns:w="http://schemas.openxmlformats.org/wordprocessingml/2006/main" xmlns:w14="http://schemas.microsoft.com/office/word/2010/wordml" xmlns:w15="http://schemas.microsoft.com/office/word/2012/wordml" xmlns:wpg="http://schemas.microsoft.com/office/word/2010/wordprocessingGroup" xmlns:wpi="http://schemas.microsoft.com/office/word/2010/wordprocessingInk" xmlns:wne="http://schemas.microsoft.com/office/word/2006/wordml" xmlns:wps="http://schemas.microsoft.com/office/word/2010/wordprocessingShape" mc:Ignorable="w14 w15 wp14">
   <w:p>
     <w:pPr>
       <w:pStyle w:val="Header"/>
@@ -376,8 +647,361 @@
 </w:hdr>
 </file>
 
+<file path=word/numbering.xml><?xml version="1.0" encoding="utf-8"?>
+<w:numbering xmlns:wpc="http://schemas.microsoft.com/office/word/2010/wordprocessingCanvas" xmlns:mo="http://schemas.microsoft.com/office/mac/office/2008/main" xmlns:mc="http://schemas.openxmlformats.org/markup-compatibility/2006" xmlns:mv="urn:schemas-microsoft-com:mac:vml" xmlns:o="urn:schemas-microsoft-com:office:office" xmlns:r="http://schemas.openxmlformats.org/officeDocument/2006/relationships" xmlns:m="http://schemas.openxmlformats.org/officeDocument/2006/math" xmlns:v="urn:schemas-microsoft-com:vml" xmlns:wp14="http://schemas.microsoft.com/office/word/2010/wordprocessingDrawing" xmlns:wp="http://schemas.openxmlformats.org/drawingml/2006/wordprocessingDrawing" xmlns:w10="urn:schemas-microsoft-com:office:word" xmlns:w="http://schemas.openxmlformats.org/wordprocessingml/2006/main" xmlns:w14="http://schemas.microsoft.com/office/word/2010/wordml" xmlns:w15="http://schemas.microsoft.com/office/word/2012/wordml" xmlns:wpg="http://schemas.microsoft.com/office/word/2010/wordprocessingGroup" xmlns:wpi="http://schemas.microsoft.com/office/word/2010/wordprocessingInk" xmlns:wne="http://schemas.microsoft.com/office/word/2006/wordml" xmlns:wps="http://schemas.microsoft.com/office/word/2010/wordprocessingShape" mc:Ignorable="w14 w15 wp14">
+  <w:abstractNum w:abstractNumId="0">
+    <w:nsid w:val="32D669B6"/>
+    <w:multiLevelType w:val="hybridMultilevel"/>
+    <w:tmpl w:val="60FAB07A"/>
+    <w:lvl w:ilvl="0" w:tplc="04090001">
+      <w:start w:val="1"/>
+      <w:numFmt w:val="bullet"/>
+      <w:lvlText w:val=""/>
+      <w:lvlJc w:val="left"/>
+      <w:pPr>
+        <w:ind w:left="720" w:hanging="360"/>
+      </w:pPr>
+      <w:rPr>
+        <w:rFonts w:ascii="Symbol" w:hAnsi="Symbol" w:hint="default"/>
+      </w:rPr>
+    </w:lvl>
+    <w:lvl w:ilvl="1" w:tplc="04090003" w:tentative="1">
+      <w:start w:val="1"/>
+      <w:numFmt w:val="bullet"/>
+      <w:lvlText w:val="o"/>
+      <w:lvlJc w:val="left"/>
+      <w:pPr>
+        <w:ind w:left="1440" w:hanging="360"/>
+      </w:pPr>
+      <w:rPr>
+        <w:rFonts w:ascii="Courier New" w:hAnsi="Courier New" w:cs="Courier New" w:hint="default"/>
+      </w:rPr>
+    </w:lvl>
+    <w:lvl w:ilvl="2" w:tplc="04090005" w:tentative="1">
+      <w:start w:val="1"/>
+      <w:numFmt w:val="bullet"/>
+      <w:lvlText w:val=""/>
+      <w:lvlJc w:val="left"/>
+      <w:pPr>
+        <w:ind w:left="2160" w:hanging="360"/>
+      </w:pPr>
+      <w:rPr>
+        <w:rFonts w:ascii="Wingdings" w:hAnsi="Wingdings" w:hint="default"/>
+      </w:rPr>
+    </w:lvl>
+    <w:lvl w:ilvl="3" w:tplc="04090001" w:tentative="1">
+      <w:start w:val="1"/>
+      <w:numFmt w:val="bullet"/>
+      <w:lvlText w:val=""/>
+      <w:lvlJc w:val="left"/>
+      <w:pPr>
+        <w:ind w:left="2880" w:hanging="360"/>
+      </w:pPr>
+      <w:rPr>
+        <w:rFonts w:ascii="Symbol" w:hAnsi="Symbol" w:hint="default"/>
+      </w:rPr>
+    </w:lvl>
+    <w:lvl w:ilvl="4" w:tplc="04090003" w:tentative="1">
+      <w:start w:val="1"/>
+      <w:numFmt w:val="bullet"/>
+      <w:lvlText w:val="o"/>
+      <w:lvlJc w:val="left"/>
+      <w:pPr>
+        <w:ind w:left="3600" w:hanging="360"/>
+      </w:pPr>
+      <w:rPr>
+        <w:rFonts w:ascii="Courier New" w:hAnsi="Courier New" w:cs="Courier New" w:hint="default"/>
+      </w:rPr>
+    </w:lvl>
+    <w:lvl w:ilvl="5" w:tplc="04090005" w:tentative="1">
+      <w:start w:val="1"/>
+      <w:numFmt w:val="bullet"/>
+      <w:lvlText w:val=""/>
+      <w:lvlJc w:val="left"/>
+      <w:pPr>
+        <w:ind w:left="4320" w:hanging="360"/>
+      </w:pPr>
+      <w:rPr>
+        <w:rFonts w:ascii="Wingdings" w:hAnsi="Wingdings" w:hint="default"/>
+      </w:rPr>
+    </w:lvl>
+    <w:lvl w:ilvl="6" w:tplc="04090001" w:tentative="1">
+      <w:start w:val="1"/>
+      <w:numFmt w:val="bullet"/>
+      <w:lvlText w:val=""/>
+      <w:lvlJc w:val="left"/>
+      <w:pPr>
+        <w:ind w:left="5040" w:hanging="360"/>
+      </w:pPr>
+      <w:rPr>
+        <w:rFonts w:ascii="Symbol" w:hAnsi="Symbol" w:hint="default"/>
+      </w:rPr>
+    </w:lvl>
+    <w:lvl w:ilvl="7" w:tplc="04090003" w:tentative="1">
+      <w:start w:val="1"/>
+      <w:numFmt w:val="bullet"/>
+      <w:lvlText w:val="o"/>
+      <w:lvlJc w:val="left"/>
+      <w:pPr>
+        <w:ind w:left="5760" w:hanging="360"/>
+      </w:pPr>
+      <w:rPr>
+        <w:rFonts w:ascii="Courier New" w:hAnsi="Courier New" w:cs="Courier New" w:hint="default"/>
+      </w:rPr>
+    </w:lvl>
+    <w:lvl w:ilvl="8" w:tplc="04090005" w:tentative="1">
+      <w:start w:val="1"/>
+      <w:numFmt w:val="bullet"/>
+      <w:lvlText w:val=""/>
+      <w:lvlJc w:val="left"/>
+      <w:pPr>
+        <w:ind w:left="6480" w:hanging="360"/>
+      </w:pPr>
+      <w:rPr>
+        <w:rFonts w:ascii="Wingdings" w:hAnsi="Wingdings" w:hint="default"/>
+      </w:rPr>
+    </w:lvl>
+  </w:abstractNum>
+  <w:abstractNum w:abstractNumId="1">
+    <w:nsid w:val="38334B34"/>
+    <w:multiLevelType w:val="hybridMultilevel"/>
+    <w:tmpl w:val="48C63682"/>
+    <w:lvl w:ilvl="0" w:tplc="04090001">
+      <w:start w:val="1"/>
+      <w:numFmt w:val="bullet"/>
+      <w:lvlText w:val=""/>
+      <w:lvlJc w:val="left"/>
+      <w:pPr>
+        <w:ind w:left="720" w:hanging="360"/>
+      </w:pPr>
+      <w:rPr>
+        <w:rFonts w:ascii="Symbol" w:hAnsi="Symbol" w:hint="default"/>
+      </w:rPr>
+    </w:lvl>
+    <w:lvl w:ilvl="1" w:tplc="04090003" w:tentative="1">
+      <w:start w:val="1"/>
+      <w:numFmt w:val="bullet"/>
+      <w:lvlText w:val="o"/>
+      <w:lvlJc w:val="left"/>
+      <w:pPr>
+        <w:ind w:left="1440" w:hanging="360"/>
+      </w:pPr>
+      <w:rPr>
+        <w:rFonts w:ascii="Courier New" w:hAnsi="Courier New" w:cs="Courier New" w:hint="default"/>
+      </w:rPr>
+    </w:lvl>
+    <w:lvl w:ilvl="2" w:tplc="04090005" w:tentative="1">
+      <w:start w:val="1"/>
+      <w:numFmt w:val="bullet"/>
+      <w:lvlText w:val=""/>
+      <w:lvlJc w:val="left"/>
+      <w:pPr>
+        <w:ind w:left="2160" w:hanging="360"/>
+      </w:pPr>
+      <w:rPr>
+        <w:rFonts w:ascii="Wingdings" w:hAnsi="Wingdings" w:hint="default"/>
+      </w:rPr>
+    </w:lvl>
+    <w:lvl w:ilvl="3" w:tplc="04090001" w:tentative="1">
+      <w:start w:val="1"/>
+      <w:numFmt w:val="bullet"/>
+      <w:lvlText w:val=""/>
+      <w:lvlJc w:val="left"/>
+      <w:pPr>
+        <w:ind w:left="2880" w:hanging="360"/>
+      </w:pPr>
+      <w:rPr>
+        <w:rFonts w:ascii="Symbol" w:hAnsi="Symbol" w:hint="default"/>
+      </w:rPr>
+    </w:lvl>
+    <w:lvl w:ilvl="4" w:tplc="04090003" w:tentative="1">
+      <w:start w:val="1"/>
+      <w:numFmt w:val="bullet"/>
+      <w:lvlText w:val="o"/>
+      <w:lvlJc w:val="left"/>
+      <w:pPr>
+        <w:ind w:left="3600" w:hanging="360"/>
+      </w:pPr>
+      <w:rPr>
+        <w:rFonts w:ascii="Courier New" w:hAnsi="Courier New" w:cs="Courier New" w:hint="default"/>
+      </w:rPr>
+    </w:lvl>
+    <w:lvl w:ilvl="5" w:tplc="04090005" w:tentative="1">
+      <w:start w:val="1"/>
+      <w:numFmt w:val="bullet"/>
+      <w:lvlText w:val=""/>
+      <w:lvlJc w:val="left"/>
+      <w:pPr>
+        <w:ind w:left="4320" w:hanging="360"/>
+      </w:pPr>
+      <w:rPr>
+        <w:rFonts w:ascii="Wingdings" w:hAnsi="Wingdings" w:hint="default"/>
+      </w:rPr>
+    </w:lvl>
+    <w:lvl w:ilvl="6" w:tplc="04090001" w:tentative="1">
+      <w:start w:val="1"/>
+      <w:numFmt w:val="bullet"/>
+      <w:lvlText w:val=""/>
+      <w:lvlJc w:val="left"/>
+      <w:pPr>
+        <w:ind w:left="5040" w:hanging="360"/>
+      </w:pPr>
+      <w:rPr>
+        <w:rFonts w:ascii="Symbol" w:hAnsi="Symbol" w:hint="default"/>
+      </w:rPr>
+    </w:lvl>
+    <w:lvl w:ilvl="7" w:tplc="04090003" w:tentative="1">
+      <w:start w:val="1"/>
+      <w:numFmt w:val="bullet"/>
+      <w:lvlText w:val="o"/>
+      <w:lvlJc w:val="left"/>
+      <w:pPr>
+        <w:ind w:left="5760" w:hanging="360"/>
+      </w:pPr>
+      <w:rPr>
+        <w:rFonts w:ascii="Courier New" w:hAnsi="Courier New" w:cs="Courier New" w:hint="default"/>
+      </w:rPr>
+    </w:lvl>
+    <w:lvl w:ilvl="8" w:tplc="04090005" w:tentative="1">
+      <w:start w:val="1"/>
+      <w:numFmt w:val="bullet"/>
+      <w:lvlText w:val=""/>
+      <w:lvlJc w:val="left"/>
+      <w:pPr>
+        <w:ind w:left="6480" w:hanging="360"/>
+      </w:pPr>
+      <w:rPr>
+        <w:rFonts w:ascii="Wingdings" w:hAnsi="Wingdings" w:hint="default"/>
+      </w:rPr>
+    </w:lvl>
+  </w:abstractNum>
+  <w:abstractNum w:abstractNumId="2">
+    <w:nsid w:val="54440145"/>
+    <w:multiLevelType w:val="hybridMultilevel"/>
+    <w:tmpl w:val="BAC82A8C"/>
+    <w:lvl w:ilvl="0" w:tplc="04090001">
+      <w:start w:val="1"/>
+      <w:numFmt w:val="bullet"/>
+      <w:lvlText w:val=""/>
+      <w:lvlJc w:val="left"/>
+      <w:pPr>
+        <w:ind w:left="720" w:hanging="360"/>
+      </w:pPr>
+      <w:rPr>
+        <w:rFonts w:ascii="Symbol" w:hAnsi="Symbol" w:hint="default"/>
+      </w:rPr>
+    </w:lvl>
+    <w:lvl w:ilvl="1" w:tplc="04090003" w:tentative="1">
+      <w:start w:val="1"/>
+      <w:numFmt w:val="bullet"/>
+      <w:lvlText w:val="o"/>
+      <w:lvlJc w:val="left"/>
+      <w:pPr>
+        <w:ind w:left="1440" w:hanging="360"/>
+      </w:pPr>
+      <w:rPr>
+        <w:rFonts w:ascii="Courier New" w:hAnsi="Courier New" w:cs="Courier New" w:hint="default"/>
+      </w:rPr>
+    </w:lvl>
+    <w:lvl w:ilvl="2" w:tplc="04090005" w:tentative="1">
+      <w:start w:val="1"/>
+      <w:numFmt w:val="bullet"/>
+      <w:lvlText w:val=""/>
+      <w:lvlJc w:val="left"/>
+      <w:pPr>
+        <w:ind w:left="2160" w:hanging="360"/>
+      </w:pPr>
+      <w:rPr>
+        <w:rFonts w:ascii="Wingdings" w:hAnsi="Wingdings" w:hint="default"/>
+      </w:rPr>
+    </w:lvl>
+    <w:lvl w:ilvl="3" w:tplc="04090001" w:tentative="1">
+      <w:start w:val="1"/>
+      <w:numFmt w:val="bullet"/>
+      <w:lvlText w:val=""/>
+      <w:lvlJc w:val="left"/>
+      <w:pPr>
+        <w:ind w:left="2880" w:hanging="360"/>
+      </w:pPr>
+      <w:rPr>
+        <w:rFonts w:ascii="Symbol" w:hAnsi="Symbol" w:hint="default"/>
+      </w:rPr>
+    </w:lvl>
+    <w:lvl w:ilvl="4" w:tplc="04090003" w:tentative="1">
+      <w:start w:val="1"/>
+      <w:numFmt w:val="bullet"/>
+      <w:lvlText w:val="o"/>
+      <w:lvlJc w:val="left"/>
+      <w:pPr>
+        <w:ind w:left="3600" w:hanging="360"/>
+      </w:pPr>
+      <w:rPr>
+        <w:rFonts w:ascii="Courier New" w:hAnsi="Courier New" w:cs="Courier New" w:hint="default"/>
+      </w:rPr>
+    </w:lvl>
+    <w:lvl w:ilvl="5" w:tplc="04090005" w:tentative="1">
+      <w:start w:val="1"/>
+      <w:numFmt w:val="bullet"/>
+      <w:lvlText w:val=""/>
+      <w:lvlJc w:val="left"/>
+      <w:pPr>
+        <w:ind w:left="4320" w:hanging="360"/>
+      </w:pPr>
+      <w:rPr>
+        <w:rFonts w:ascii="Wingdings" w:hAnsi="Wingdings" w:hint="default"/>
+      </w:rPr>
+    </w:lvl>
+    <w:lvl w:ilvl="6" w:tplc="04090001" w:tentative="1">
+      <w:start w:val="1"/>
+      <w:numFmt w:val="bullet"/>
+      <w:lvlText w:val=""/>
+      <w:lvlJc w:val="left"/>
+      <w:pPr>
+        <w:ind w:left="5040" w:hanging="360"/>
+      </w:pPr>
+      <w:rPr>
+        <w:rFonts w:ascii="Symbol" w:hAnsi="Symbol" w:hint="default"/>
+      </w:rPr>
+    </w:lvl>
+    <w:lvl w:ilvl="7" w:tplc="04090003" w:tentative="1">
+      <w:start w:val="1"/>
+      <w:numFmt w:val="bullet"/>
+      <w:lvlText w:val="o"/>
+      <w:lvlJc w:val="left"/>
+      <w:pPr>
+        <w:ind w:left="5760" w:hanging="360"/>
+      </w:pPr>
+      <w:rPr>
+        <w:rFonts w:ascii="Courier New" w:hAnsi="Courier New" w:cs="Courier New" w:hint="default"/>
+      </w:rPr>
+    </w:lvl>
+    <w:lvl w:ilvl="8" w:tplc="04090005" w:tentative="1">
+      <w:start w:val="1"/>
+      <w:numFmt w:val="bullet"/>
+      <w:lvlText w:val=""/>
+      <w:lvlJc w:val="left"/>
+      <w:pPr>
+        <w:ind w:left="6480" w:hanging="360"/>
+      </w:pPr>
+      <w:rPr>
+        <w:rFonts w:ascii="Wingdings" w:hAnsi="Wingdings" w:hint="default"/>
+      </w:rPr>
+    </w:lvl>
+  </w:abstractNum>
+  <w:num w:numId="1">
+    <w:abstractNumId w:val="2"/>
+  </w:num>
+  <w:num w:numId="2">
+    <w:abstractNumId w:val="0"/>
+  </w:num>
+  <w:num w:numId="3">
+    <w:abstractNumId w:val="1"/>
+  </w:num>
+</w:numbering>
+</file>
+
 <file path=word/styles.xml><?xml version="1.0" encoding="utf-8"?>
-<w:styles xmlns:mc="http://schemas.openxmlformats.org/markup-compatibility/2006" xmlns:r="http://schemas.openxmlformats.org/officeDocument/2006/relationships" xmlns:w="http://schemas.openxmlformats.org/wordprocessingml/2006/main" xmlns:w14="http://schemas.microsoft.com/office/word/2010/wordml" xmlns:w15="http://schemas.microsoft.com/office/word/2012/wordml" xmlns:w16cid="http://schemas.microsoft.com/office/word/2016/wordml/cid" xmlns:w16se="http://schemas.microsoft.com/office/word/2015/wordml/symex" mc:Ignorable="w14 w15 w16se w16cid">
+<w:styles xmlns:mc="http://schemas.openxmlformats.org/markup-compatibility/2006" xmlns:r="http://schemas.openxmlformats.org/officeDocument/2006/relationships" xmlns:w="http://schemas.openxmlformats.org/wordprocessingml/2006/main" xmlns:w14="http://schemas.microsoft.com/office/word/2010/wordml" xmlns:w15="http://schemas.microsoft.com/office/word/2012/wordml" mc:Ignorable="w14 w15">
   <w:docDefaults>
     <w:rPrDefault>
       <w:rPr>
@@ -393,7 +1017,7 @@
       </w:pPr>
     </w:pPrDefault>
   </w:docDefaults>
-  <w:latentStyles w:defLockedState="0" w:defUIPriority="99" w:defSemiHidden="0" w:defUnhideWhenUsed="0" w:defQFormat="0" w:count="375">
+  <w:latentStyles w:defLockedState="0" w:defUIPriority="99" w:defSemiHidden="0" w:defUnhideWhenUsed="0" w:defQFormat="0" w:count="380">
     <w:lsdException w:name="Normal" w:uiPriority="0" w:qFormat="1"/>
     <w:lsdException w:name="heading 1" w:uiPriority="9" w:qFormat="1"/>
     <w:lsdException w:name="heading 2" w:semiHidden="1" w:uiPriority="9" w:unhideWhenUsed="1" w:qFormat="1"/>
@@ -499,6 +1123,7 @@
     <w:lsdException w:name="HTML Sample" w:semiHidden="1" w:unhideWhenUsed="1"/>
     <w:lsdException w:name="HTML Typewriter" w:semiHidden="1" w:unhideWhenUsed="1"/>
     <w:lsdException w:name="HTML Variable" w:semiHidden="1" w:unhideWhenUsed="1"/>
+    <w:lsdException w:name="Normal Table" w:semiHidden="1" w:unhideWhenUsed="1"/>
     <w:lsdException w:name="annotation subject" w:semiHidden="1" w:unhideWhenUsed="1"/>
     <w:lsdException w:name="No List" w:semiHidden="1" w:unhideWhenUsed="1"/>
     <w:lsdException w:name="Outline List 1" w:semiHidden="1" w:unhideWhenUsed="1"/>
@@ -545,8 +1170,10 @@
     <w:lsdException w:name="Table Subtle 2" w:semiHidden="1" w:unhideWhenUsed="1"/>
     <w:lsdException w:name="Table Web 1" w:semiHidden="1" w:unhideWhenUsed="1"/>
     <w:lsdException w:name="Table Web 2" w:semiHidden="1" w:unhideWhenUsed="1"/>
+    <w:lsdException w:name="Table Web 3" w:semiHidden="1" w:unhideWhenUsed="1"/>
     <w:lsdException w:name="Balloon Text" w:semiHidden="1" w:unhideWhenUsed="1"/>
     <w:lsdException w:name="Table Grid" w:uiPriority="39"/>
+    <w:lsdException w:name="Table Theme" w:semiHidden="1" w:unhideWhenUsed="1"/>
     <w:lsdException w:name="Placeholder Text" w:semiHidden="1"/>
     <w:lsdException w:name="No Spacing" w:uiPriority="1" w:qFormat="1"/>
     <w:lsdException w:name="Light Shading" w:uiPriority="60"/>
@@ -762,10 +1389,6 @@
     <w:lsdException w:name="List Table 5 Dark Accent 6" w:uiPriority="50"/>
     <w:lsdException w:name="List Table 6 Colorful Accent 6" w:uiPriority="51"/>
     <w:lsdException w:name="List Table 7 Colorful Accent 6" w:uiPriority="52"/>
-    <w:lsdException w:name="Mention" w:semiHidden="1" w:unhideWhenUsed="1"/>
-    <w:lsdException w:name="Smart Hyperlink" w:semiHidden="1" w:unhideWhenUsed="1"/>
-    <w:lsdException w:name="Hashtag" w:semiHidden="1" w:unhideWhenUsed="1"/>
-    <w:lsdException w:name="Unresolved Mention" w:semiHidden="1" w:unhideWhenUsed="1"/>
   </w:latentStyles>
   <w:style w:type="paragraph" w:default="1" w:styleId="Normal">
     <w:name w:val="Normal"/>
@@ -874,7 +1497,7 @@
       <w:u w:val="single"/>
     </w:rPr>
   </w:style>
-  <w:style w:type="character" w:styleId="UnresolvedMention">
+  <w:style w:type="character" w:customStyle="1" w:styleId="UnresolvedMention">
     <w:name w:val="Unresolved Mention"/>
     <w:basedOn w:val="DefaultParagraphFont"/>
     <w:uiPriority w:val="99"/>
@@ -932,6 +1555,17 @@
       <w:sz w:val="56"/>
       <w:szCs w:val="56"/>
     </w:rPr>
+  </w:style>
+  <w:style w:type="paragraph" w:styleId="ListParagraph">
+    <w:name w:val="List Paragraph"/>
+    <w:basedOn w:val="Normal"/>
+    <w:uiPriority w:val="34"/>
+    <w:qFormat/>
+    <w:rsid w:val="00AA421F"/>
+    <w:pPr>
+      <w:ind w:left="720"/>
+      <w:contextualSpacing/>
+    </w:pPr>
   </w:style>
 </w:styles>
 </file>
@@ -1236,7 +1870,7 @@
 </file>
 
 <file path=customXml/itemProps1.xml><?xml version="1.0" encoding="utf-8"?>
-<ds:datastoreItem xmlns:ds="http://schemas.openxmlformats.org/officeDocument/2006/customXml" ds:itemID="{8035E54E-FAA4-45BB-BD03-DB83BF5F67AB}">
+<ds:datastoreItem xmlns:ds="http://schemas.openxmlformats.org/officeDocument/2006/customXml" ds:itemID="{F4D7BBBB-35DA-4840-BC7F-8EC79BD3F01C}">
   <ds:schemaRefs>
     <ds:schemaRef ds:uri="http://schemas.openxmlformats.org/officeDocument/2006/bibliography"/>
   </ds:schemaRefs>

</xml_diff>

<commit_message>
Made gramatical changes to the Project Plan
</commit_message>
<xml_diff>
--- a/Phase_A/Summary/Project_Plan.docx
+++ b/Phase_A/Summary/Project_Plan.docx
@@ -1,272 +1,107 @@
 
 <file path=word/document.xml><?xml version="1.0" encoding="utf-8"?>
-<w:document xmlns:wpc="http://schemas.microsoft.com/office/word/2010/wordprocessingCanvas" xmlns:mo="http://schemas.microsoft.com/office/mac/office/2008/main" xmlns:mc="http://schemas.openxmlformats.org/markup-compatibility/2006" xmlns:mv="urn:schemas-microsoft-com:mac:vml" xmlns:o="urn:schemas-microsoft-com:office:office" xmlns:r="http://schemas.openxmlformats.org/officeDocument/2006/relationships" xmlns:m="http://schemas.openxmlformats.org/officeDocument/2006/math" xmlns:v="urn:schemas-microsoft-com:vml" xmlns:wp14="http://schemas.microsoft.com/office/word/2010/wordprocessingDrawing" xmlns:wp="http://schemas.openxmlformats.org/drawingml/2006/wordprocessingDrawing" xmlns:w10="urn:schemas-microsoft-com:office:word" xmlns:w="http://schemas.openxmlformats.org/wordprocessingml/2006/main" xmlns:w14="http://schemas.microsoft.com/office/word/2010/wordml" xmlns:w15="http://schemas.microsoft.com/office/word/2012/wordml" xmlns:wpg="http://schemas.microsoft.com/office/word/2010/wordprocessingGroup" xmlns:wpi="http://schemas.microsoft.com/office/word/2010/wordprocessingInk" xmlns:wne="http://schemas.microsoft.com/office/word/2006/wordml" xmlns:wps="http://schemas.microsoft.com/office/word/2010/wordprocessingShape" mc:Ignorable="w14 w15 wp14">
+<w:document xmlns:wpc="http://schemas.microsoft.com/office/word/2010/wordprocessingCanvas" xmlns:cx="http://schemas.microsoft.com/office/drawing/2014/chartex" xmlns:cx1="http://schemas.microsoft.com/office/drawing/2015/9/8/chartex" xmlns:cx2="http://schemas.microsoft.com/office/drawing/2015/10/21/chartex" xmlns:cx3="http://schemas.microsoft.com/office/drawing/2016/5/9/chartex" xmlns:cx4="http://schemas.microsoft.com/office/drawing/2016/5/10/chartex" xmlns:cx5="http://schemas.microsoft.com/office/drawing/2016/5/11/chartex" xmlns:cx6="http://schemas.microsoft.com/office/drawing/2016/5/12/chartex" xmlns:cx7="http://schemas.microsoft.com/office/drawing/2016/5/13/chartex" xmlns:cx8="http://schemas.microsoft.com/office/drawing/2016/5/14/chartex" xmlns:mc="http://schemas.openxmlformats.org/markup-compatibility/2006" xmlns:aink="http://schemas.microsoft.com/office/drawing/2016/ink" xmlns:am3d="http://schemas.microsoft.com/office/drawing/2017/model3d" xmlns:o="urn:schemas-microsoft-com:office:office" xmlns:r="http://schemas.openxmlformats.org/officeDocument/2006/relationships" xmlns:m="http://schemas.openxmlformats.org/officeDocument/2006/math" xmlns:v="urn:schemas-microsoft-com:vml" xmlns:wp14="http://schemas.microsoft.com/office/word/2010/wordprocessingDrawing" xmlns:wp="http://schemas.openxmlformats.org/drawingml/2006/wordprocessingDrawing" xmlns:w10="urn:schemas-microsoft-com:office:word" xmlns:w="http://schemas.openxmlformats.org/wordprocessingml/2006/main" xmlns:w14="http://schemas.microsoft.com/office/word/2010/wordml" xmlns:w15="http://schemas.microsoft.com/office/word/2012/wordml" xmlns:w16cid="http://schemas.microsoft.com/office/word/2016/wordml/cid" xmlns:w16se="http://schemas.microsoft.com/office/word/2015/wordml/symex" xmlns:wpg="http://schemas.microsoft.com/office/word/2010/wordprocessingGroup" xmlns:wpi="http://schemas.microsoft.com/office/word/2010/wordprocessingInk" xmlns:wne="http://schemas.microsoft.com/office/word/2006/wordml" xmlns:wps="http://schemas.microsoft.com/office/word/2010/wordprocessingShape" mc:Ignorable="w14 w15 w16se w16cid wp14">
   <w:body>
     <w:p>
       <w:r>
         <w:tab/>
+        <w:t xml:space="preserve">Team One, at the request of their client (Professor Frank Tip), will create plagiarism detection software. Over the course of three phases, the team will develop an interface for instructors, teacher assistants, and administrators to oversee the detection of </w:t>
+      </w:r>
+      <w:r>
+        <w:t>plagiarism. In this summary of the team’s plan, th</w:t>
+      </w:r>
+      <w:r>
+        <w:t xml:space="preserve">e reader will find the expected input for the project, an explanation of the project’s interface, </w:t>
+      </w:r>
+      <w:r>
+        <w:t xml:space="preserve">expected users of this project, </w:t>
+      </w:r>
+      <w:r>
+        <w:t>and the underlying plagiarism detection methods that will be employed.</w:t>
       </w:r>
     </w:p>
     <w:p>
       <w:r>
-        <w:rPr>
-          <w:b/>
-        </w:rPr>
-        <w:t>Aim</w:t>
-      </w:r>
-      <w:r>
-        <w:t xml:space="preserve">: </w:t>
-      </w:r>
-      <w:r>
-        <w:t xml:space="preserve">Team One, </w:t>
-      </w:r>
-      <w:r>
-        <w:t>o</w:t>
-      </w:r>
-      <w:r>
-        <w:t>ver the course of three phases, will develop an</w:t>
-      </w:r>
-      <w:r>
-        <w:t xml:space="preserve"> interactive</w:t>
-      </w:r>
-      <w:r>
-        <w:t xml:space="preserve"> in</w:t>
-      </w:r>
-      <w:r>
-        <w:t>terface for instructors, teaching</w:t>
-      </w:r>
-      <w:r>
-        <w:t xml:space="preserve"> assistants, and administrators to oversee the detection of </w:t>
-      </w:r>
-      <w:r>
-        <w:t>plagiarism. In this summary</w:t>
-      </w:r>
-      <w:r>
-        <w:t xml:space="preserve">, </w:t>
-      </w:r>
-      <w:r>
-        <w:t>th</w:t>
-      </w:r>
-      <w:r>
-        <w:t xml:space="preserve">e reader will find the expected input for the project, an explanation of the project’s interface, </w:t>
-      </w:r>
-      <w:r>
-        <w:t xml:space="preserve">expected users of this project, </w:t>
-      </w:r>
-      <w:r>
-        <w:t>and the underlying plagiarism detection methods that will be employed.</w:t>
+        <w:tab/>
+        <w:t>While this project could be expanded in the future, the scope of this iteration is constrained as described below. Firstly, this project is intended to be used to detect plagiarism in programs written in Java. Secondly only single file programs will be considered for plagiarism at this time. Thirdly, comments will not be taken into consideration when detecting plagiarism.</w:t>
       </w:r>
     </w:p>
     <w:p>
       <w:r>
-        <w:rPr>
-          <w:b/>
-        </w:rPr>
-        <w:t>Constraints</w:t>
-      </w:r>
-      <w:r>
-        <w:t xml:space="preserve">: </w:t>
-      </w:r>
-      <w:r>
-        <w:t xml:space="preserve">While this project could be expanded in the future, the scope of this iteration is constrained as described below. </w:t>
+        <w:tab/>
+        <w:t xml:space="preserve">Team One’s plagiarism detection software will be </w:t>
+      </w:r>
+      <w:r>
+        <w:t>written with a combination of Java, HTML, and JavaScript. The portion of the project that will detect plagiarism and manage underlying data storage and retrieval will be written in Java. The project’s data will be stored in a SQLite database. Users of this project will interact with this project by means of a web interface that will require a secure logon.</w:t>
       </w:r>
     </w:p>
     <w:p>
-      <w:pPr>
-        <w:pStyle w:val="ListParagraph"/>
-        <w:numPr>
-          <w:ilvl w:val="0"/>
-          <w:numId w:val="2"/>
-        </w:numPr>
-      </w:pPr>
-      <w:r>
-        <w:t>T</w:t>
-      </w:r>
-      <w:r>
-        <w:t xml:space="preserve">his project is intended to be used to detect plagiarism in programs written in Java. </w:t>
+      <w:r>
+        <w:tab/>
+        <w:t>This project has three intended types of users: instructors, teaching assistants (TAs), and administrators (admin).</w:t>
+      </w:r>
+      <w:r>
+        <w:t xml:space="preserve"> </w:t>
+      </w:r>
+      <w:r>
+        <w:t>Instructors can create, modify, delete courses. Instructors can also assign and remove TAs from his courses. Instructors can create, modify, and delete assignments from his courses. Both instructors and TAs can upload assignment submissions to assignments to courses that they are associated. Instructors and TAs can also run plagiarism detection against the submissions for assignments of courses to which they a</w:t>
+      </w:r>
+      <w:r>
+        <w:t xml:space="preserve">re associated. Instructors and TAs can also review the results of their courses’ plagiarism detection. Admin users handle the creation and deletion of users of this application. </w:t>
       </w:r>
     </w:p>
     <w:p>
-      <w:pPr>
-        <w:pStyle w:val="ListParagraph"/>
-        <w:numPr>
-          <w:ilvl w:val="0"/>
-          <w:numId w:val="2"/>
-        </w:numPr>
-      </w:pPr>
-      <w:r>
-        <w:t>O</w:t>
-      </w:r>
-      <w:r>
-        <w:t>nly single file programs will be considered for plagiarism at this time.</w:t>
-      </w:r>
-    </w:p>
-    <w:p>
-      <w:pPr>
-        <w:pStyle w:val="ListParagraph"/>
-        <w:numPr>
-          <w:ilvl w:val="0"/>
-          <w:numId w:val="2"/>
-        </w:numPr>
-      </w:pPr>
-      <w:r>
-        <w:t>C</w:t>
-      </w:r>
-      <w:r>
-        <w:t>omments will not be taken into consideration when detecting plagiarism.</w:t>
-      </w:r>
-    </w:p>
-    <w:p>
+      <w:r>
+        <w:tab/>
+        <w:t xml:space="preserve">The underlying functionality of this project relies on the process used to detect plagiarism between any two assignments submissions. Team One’s approach for detecting plagiarism between any two files consists of three phases: </w:t>
+      </w:r>
+      <w:r>
+        <w:t>preprocessing, re</w:t>
+      </w:r>
+      <w:r>
+        <w:t>ord</w:t>
+      </w:r>
+      <w:r>
+        <w:t>er</w:t>
+      </w:r>
+      <w:r>
+        <w:t>ing</w:t>
+      </w:r>
+      <w:r>
+        <w:t>, and then running a comparison against the restructured submissions.</w:t>
+      </w:r>
+      <w:r>
+        <w:t xml:space="preserve"> </w:t>
+      </w:r>
+      <w:r>
+        <w:t xml:space="preserve">A mapping </w:t>
+      </w:r>
+      <w:r>
+        <w:t>of original line numbers to post processed line numbers will be maintained in order to facilitate post-</w:t>
+      </w:r>
+      <w:r>
+        <w:t>processing review by users. The</w:t>
+      </w:r>
+      <w:r>
+        <w:t xml:space="preserve"> processing and modification of submissions will be aided by use of the </w:t>
+      </w:r>
+      <w:r>
+        <w:t>JavaParser</w:t>
+      </w:r>
       <w:r>
         <w:rPr>
-          <w:b/>
+          <w:vertAlign w:val="superscript"/>
         </w:rPr>
-        <w:t>Logistics</w:t>
-      </w:r>
-      <w:r>
-        <w:t xml:space="preserve">: </w:t>
-      </w:r>
-      <w:r>
-        <w:t>Our</w:t>
-      </w:r>
-      <w:r>
-        <w:t xml:space="preserve"> plagiarism detection software will be </w:t>
-      </w:r>
-      <w:r>
-        <w:t>written with a combination of Java, HTML, and JavaScript. The portion of the project that will detect plagiarism and manage underlying data storage and retrieval will be written in Java. The project’s data will be stored in a SQLite database. Users of this project will interact with this project by means of a web interface that will require a secure logon.</w:t>
-      </w:r>
-    </w:p>
-    <w:p>
-      <w:r>
-        <w:rPr>
-          <w:b/>
-        </w:rPr>
-        <w:t>Implementation Plan</w:t>
-      </w:r>
-      <w:r>
-        <w:t xml:space="preserve">: </w:t>
-      </w:r>
-      <w:r>
-        <w:t xml:space="preserve">This project has three intended types of users: </w:t>
-      </w:r>
-    </w:p>
-    <w:p>
-      <w:pPr>
-        <w:pStyle w:val="ListParagraph"/>
-        <w:numPr>
-          <w:ilvl w:val="0"/>
-          <w:numId w:val="3"/>
-        </w:numPr>
-      </w:pPr>
-      <w:r>
-        <w:t>Instructors</w:t>
-      </w:r>
-    </w:p>
-    <w:p>
-      <w:pPr>
-        <w:pStyle w:val="ListParagraph"/>
-      </w:pPr>
-      <w:r>
-        <w:t>Instructors can create, modify, delete courses</w:t>
-      </w:r>
-      <w:r>
-        <w:t xml:space="preserve"> and assignments related to the course</w:t>
-      </w:r>
-      <w:r>
-        <w:t xml:space="preserve">. Instructors can also assign and remove TAs from his courses. </w:t>
-      </w:r>
-    </w:p>
-    <w:p>
-      <w:pPr>
-        <w:pStyle w:val="ListParagraph"/>
-        <w:numPr>
-          <w:ilvl w:val="0"/>
-          <w:numId w:val="3"/>
-        </w:numPr>
-      </w:pPr>
-      <w:r>
-        <w:t>Teaching assistants (TAs)</w:t>
-      </w:r>
-    </w:p>
-    <w:p>
-      <w:pPr>
-        <w:pStyle w:val="ListParagraph"/>
-      </w:pPr>
-      <w:r>
-        <w:t xml:space="preserve">TAs can upload </w:t>
-      </w:r>
-      <w:r>
-        <w:t xml:space="preserve">the </w:t>
-      </w:r>
-      <w:r>
-        <w:t xml:space="preserve">assignment submissions </w:t>
-      </w:r>
-      <w:r>
-        <w:t xml:space="preserve">to the </w:t>
-      </w:r>
-      <w:r>
-        <w:t xml:space="preserve">courses that they are associated. </w:t>
-      </w:r>
-      <w:r>
-        <w:t>After uploading submissions, they can</w:t>
-      </w:r>
-      <w:r>
-        <w:t xml:space="preserve"> run plagiarism detection </w:t>
-      </w:r>
-      <w:r>
-        <w:t>on the submissions</w:t>
-      </w:r>
-      <w:r>
-        <w:t xml:space="preserve">. </w:t>
-      </w:r>
-      <w:r>
-        <w:t>They can</w:t>
-      </w:r>
-      <w:r>
-        <w:t xml:space="preserve"> review the results of their courses’ plagiarism detection.</w:t>
-      </w:r>
-      <w:r>
-        <w:t xml:space="preserve"> These actions can be performed by the Instructors as well.</w:t>
-      </w:r>
-    </w:p>
-    <w:p>
-      <w:pPr>
-        <w:pStyle w:val="ListParagraph"/>
-        <w:numPr>
-          <w:ilvl w:val="0"/>
-          <w:numId w:val="3"/>
-        </w:numPr>
-      </w:pPr>
-      <w:r>
-        <w:t xml:space="preserve"> A</w:t>
-      </w:r>
-      <w:r>
-        <w:t>dministrators (admin).</w:t>
-      </w:r>
-      <w:r>
-        <w:t xml:space="preserve"> </w:t>
-      </w:r>
-    </w:p>
-    <w:p>
-      <w:pPr>
-        <w:pStyle w:val="ListParagraph"/>
-      </w:pPr>
-      <w:r>
-        <w:t>Admin users handle the creation and deletion</w:t>
-      </w:r>
-      <w:r>
-        <w:t xml:space="preserve"> of users of this application. </w:t>
-      </w:r>
-    </w:p>
-    <w:p>
-      <w:r>
-        <w:t>Our</w:t>
-      </w:r>
-      <w:r>
-        <w:t xml:space="preserve"> approach for detecting plagiarism between any two files</w:t>
-      </w:r>
-      <w:r>
-        <w:t xml:space="preserve"> </w:t>
+        <w:t>2</w:t>
+      </w:r>
+      <w:r>
+        <w:t xml:space="preserve"> toolset. </w:t>
+      </w:r>
+      <w:r>
+        <w:t>Team One’s plagiarism detection</w:t>
+      </w:r>
+      <w:r>
+        <w:t xml:space="preserve"> algorithm </w:t>
       </w:r>
       <w:r>
         <w:t>borrows heavily from the Rojas Method</w:t>
@@ -278,128 +113,54 @@
         <w:t>1</w:t>
       </w:r>
       <w:r>
+        <w:t xml:space="preserve"> cited below.</w:t>
+      </w:r>
+      <w:r>
         <w:t xml:space="preserve"> </w:t>
       </w:r>
       <w:r>
-        <w:t xml:space="preserve">and </w:t>
-      </w:r>
-      <w:r>
-        <w:t xml:space="preserve">consists of </w:t>
-      </w:r>
-      <w:r>
-        <w:t xml:space="preserve">the </w:t>
-      </w:r>
-      <w:r>
-        <w:t>three phases</w:t>
-      </w:r>
-      <w:r>
-        <w:t xml:space="preserve"> described below. </w:t>
+        <w:t xml:space="preserve">The preprocessing involves </w:t>
+      </w:r>
+      <w:r>
+        <w:t xml:space="preserve">the following: 1) </w:t>
+      </w:r>
+      <w:r>
+        <w:t>removing all comments</w:t>
+      </w:r>
+      <w:r>
+        <w:t xml:space="preserve"> 2) standardizing indentation and spacing 3) changing strin</w:t>
+      </w:r>
+      <w:r>
+        <w:t xml:space="preserve">g literals to a standard value 4) </w:t>
+      </w:r>
+      <w:r>
+        <w:t>v</w:t>
+      </w:r>
+      <w:r>
+        <w:t>ariable names are standardized 5</w:t>
+      </w:r>
+      <w:r>
+        <w:t xml:space="preserve">) print statements are changed to a standard token 5) initialization and declaration statements are removed. </w:t>
+      </w:r>
+      <w:r>
+        <w:t>The second step of the algorithm involves ordering functions based on character count. The final step of the</w:t>
+      </w:r>
+      <w:r>
+        <w:t xml:space="preserve"> algorithm involves comparing a</w:t>
+      </w:r>
+      <w:bookmarkStart w:id="0" w:name="_GoBack"/>
+      <w:bookmarkEnd w:id="0"/>
+      <w:r>
+        <w:t xml:space="preserve"> submission against all other submissions for a given course assignment. This step will result in a score based on percent match between two given submissions. Submission pairs with a score above a given threshold will be flagged as potential instances of plagiarism.</w:t>
       </w:r>
     </w:p>
     <w:p>
-      <w:pPr>
-        <w:pStyle w:val="ListParagraph"/>
-        <w:numPr>
-          <w:ilvl w:val="0"/>
-          <w:numId w:val="3"/>
-        </w:numPr>
-      </w:pPr>
-      <w:r>
-        <w:t>P</w:t>
-      </w:r>
-      <w:r>
-        <w:t>reprocessing</w:t>
-      </w:r>
-      <w:r>
-        <w:t>: Removal of unnecessary components of a program, such as comments.</w:t>
-      </w:r>
-    </w:p>
-    <w:p>
-      <w:pPr>
-        <w:pStyle w:val="ListParagraph"/>
-        <w:numPr>
-          <w:ilvl w:val="0"/>
-          <w:numId w:val="3"/>
-        </w:numPr>
-      </w:pPr>
-      <w:r>
-        <w:t>R</w:t>
-      </w:r>
-      <w:r>
-        <w:t>ecording</w:t>
-      </w:r>
-      <w:r>
-        <w:t>: O</w:t>
-      </w:r>
-      <w:r>
-        <w:t>rdering functions based on character count</w:t>
-      </w:r>
-      <w:r>
-        <w:t>.</w:t>
-      </w:r>
-    </w:p>
-    <w:p>
-      <w:pPr>
-        <w:pStyle w:val="ListParagraph"/>
-        <w:numPr>
-          <w:ilvl w:val="0"/>
-          <w:numId w:val="3"/>
-        </w:numPr>
-      </w:pPr>
-      <w:r>
-        <w:t>R</w:t>
-      </w:r>
-      <w:r>
-        <w:t>unning a comparison again</w:t>
-      </w:r>
-      <w:r>
-        <w:t>st the restructured submissions: R</w:t>
-      </w:r>
-      <w:r>
-        <w:t>esult</w:t>
-      </w:r>
-      <w:r>
-        <w:t>s</w:t>
-      </w:r>
-      <w:r>
-        <w:t xml:space="preserve"> in a score based on percent match between two given submissions</w:t>
-      </w:r>
-      <w:r>
-        <w:t xml:space="preserve">. </w:t>
-      </w:r>
-      <w:r>
-        <w:t>Submission pairs with a score above a given threshold will be flagged as potential instances of plagiarism.</w:t>
-      </w:r>
-    </w:p>
-    <w:p>
-      <w:r>
-        <w:t>JavaParser</w:t>
-      </w:r>
-      <w:r>
-        <w:rPr>
-          <w:vertAlign w:val="superscript"/>
-        </w:rPr>
-        <w:t>2</w:t>
-      </w:r>
-      <w:r>
-        <w:t xml:space="preserve"> toolset is used for processing and modification of submissions.</w:t>
-      </w:r>
-    </w:p>
-    <w:p>
-      <w:r>
-        <w:rPr>
-          <w:b/>
-        </w:rPr>
-        <w:t>Schedule</w:t>
-      </w:r>
-      <w:r>
-        <w:t xml:space="preserve">: </w:t>
-      </w:r>
-      <w:r>
-        <w:t>Our</w:t>
-      </w:r>
-      <w:r>
-        <w:t xml:space="preserve"> project is scheduled to be fully implemented by the end of the Northeastern’s Fall 2017 semester. The project will be implemented in three phases: Phase A: design, Phase B: documentation, and Phase C: implementation. </w:t>
+      <w:r>
+        <w:tab/>
+        <w:t xml:space="preserve">Team </w:t>
+      </w:r>
+      <w:r>
+        <w:t xml:space="preserve">One’s project is scheduled to be fully implemented by the end of the Northeastern’s Fall 2017 semester. The project will be implemented in three phases: Phase A: design, Phase B: documentation, and Phase C: implementation. </w:t>
       </w:r>
       <w:r>
         <w:t xml:space="preserve"> </w:t>
@@ -416,16 +177,14 @@
       <w:r>
         <w:t>.</w:t>
       </w:r>
-      <w:bookmarkStart w:id="0" w:name="_GoBack"/>
-      <w:bookmarkEnd w:id="0"/>
     </w:p>
     <w:sectPr>
-      <w:headerReference w:type="even" r:id="rId8"/>
-      <w:headerReference w:type="default" r:id="rId9"/>
-      <w:footerReference w:type="even" r:id="rId10"/>
-      <w:footerReference w:type="default" r:id="rId11"/>
-      <w:headerReference w:type="first" r:id="rId12"/>
-      <w:footerReference w:type="first" r:id="rId13"/>
+      <w:headerReference w:type="even" r:id="rId7"/>
+      <w:headerReference w:type="default" r:id="rId8"/>
+      <w:footerReference w:type="even" r:id="rId9"/>
+      <w:footerReference w:type="default" r:id="rId10"/>
+      <w:headerReference w:type="first" r:id="rId11"/>
+      <w:footerReference w:type="first" r:id="rId12"/>
       <w:pgSz w:w="12240" w:h="15840"/>
       <w:pgMar w:top="1440" w:right="1440" w:bottom="1440" w:left="1440" w:header="720" w:footer="720" w:gutter="0"/>
       <w:cols w:space="720"/>
@@ -436,7 +195,7 @@
 </file>
 
 <file path=word/endnotes.xml><?xml version="1.0" encoding="utf-8"?>
-<w:endnotes xmlns:wpc="http://schemas.microsoft.com/office/word/2010/wordprocessingCanvas" xmlns:mo="http://schemas.microsoft.com/office/mac/office/2008/main" xmlns:mc="http://schemas.openxmlformats.org/markup-compatibility/2006" xmlns:mv="urn:schemas-microsoft-com:mac:vml" xmlns:o="urn:schemas-microsoft-com:office:office" xmlns:r="http://schemas.openxmlformats.org/officeDocument/2006/relationships" xmlns:m="http://schemas.openxmlformats.org/officeDocument/2006/math" xmlns:v="urn:schemas-microsoft-com:vml" xmlns:wp14="http://schemas.microsoft.com/office/word/2010/wordprocessingDrawing" xmlns:wp="http://schemas.openxmlformats.org/drawingml/2006/wordprocessingDrawing" xmlns:w10="urn:schemas-microsoft-com:office:word" xmlns:w="http://schemas.openxmlformats.org/wordprocessingml/2006/main" xmlns:w14="http://schemas.microsoft.com/office/word/2010/wordml" xmlns:w15="http://schemas.microsoft.com/office/word/2012/wordml" xmlns:wpg="http://schemas.microsoft.com/office/word/2010/wordprocessingGroup" xmlns:wpi="http://schemas.microsoft.com/office/word/2010/wordprocessingInk" xmlns:wne="http://schemas.microsoft.com/office/word/2006/wordml" xmlns:wps="http://schemas.microsoft.com/office/word/2010/wordprocessingShape" mc:Ignorable="w14 w15 wp14">
+<w:endnotes xmlns:wpc="http://schemas.microsoft.com/office/word/2010/wordprocessingCanvas" xmlns:cx="http://schemas.microsoft.com/office/drawing/2014/chartex" xmlns:cx1="http://schemas.microsoft.com/office/drawing/2015/9/8/chartex" xmlns:cx2="http://schemas.microsoft.com/office/drawing/2015/10/21/chartex" xmlns:cx3="http://schemas.microsoft.com/office/drawing/2016/5/9/chartex" xmlns:cx4="http://schemas.microsoft.com/office/drawing/2016/5/10/chartex" xmlns:cx5="http://schemas.microsoft.com/office/drawing/2016/5/11/chartex" xmlns:cx6="http://schemas.microsoft.com/office/drawing/2016/5/12/chartex" xmlns:cx7="http://schemas.microsoft.com/office/drawing/2016/5/13/chartex" xmlns:cx8="http://schemas.microsoft.com/office/drawing/2016/5/14/chartex" xmlns:mc="http://schemas.openxmlformats.org/markup-compatibility/2006" xmlns:aink="http://schemas.microsoft.com/office/drawing/2016/ink" xmlns:am3d="http://schemas.microsoft.com/office/drawing/2017/model3d" xmlns:o="urn:schemas-microsoft-com:office:office" xmlns:r="http://schemas.openxmlformats.org/officeDocument/2006/relationships" xmlns:m="http://schemas.openxmlformats.org/officeDocument/2006/math" xmlns:v="urn:schemas-microsoft-com:vml" xmlns:wp14="http://schemas.microsoft.com/office/word/2010/wordprocessingDrawing" xmlns:wp="http://schemas.openxmlformats.org/drawingml/2006/wordprocessingDrawing" xmlns:w10="urn:schemas-microsoft-com:office:word" xmlns:w="http://schemas.openxmlformats.org/wordprocessingml/2006/main" xmlns:w14="http://schemas.microsoft.com/office/word/2010/wordml" xmlns:w15="http://schemas.microsoft.com/office/word/2012/wordml" xmlns:w16cid="http://schemas.microsoft.com/office/word/2016/wordml/cid" xmlns:w16se="http://schemas.microsoft.com/office/word/2015/wordml/symex" xmlns:wpg="http://schemas.microsoft.com/office/word/2010/wordprocessingGroup" xmlns:wpi="http://schemas.microsoft.com/office/word/2010/wordprocessingInk" xmlns:wne="http://schemas.microsoft.com/office/word/2006/wordml" xmlns:wps="http://schemas.microsoft.com/office/word/2010/wordprocessingShape" mc:Ignorable="w14 w15 w16se w16cid wp14">
   <w:endnote w:type="separator" w:id="-1">
     <w:p>
       <w:pPr>
@@ -461,7 +220,7 @@
 </file>
 
 <file path=word/footer1.xml><?xml version="1.0" encoding="utf-8"?>
-<w:ftr xmlns:wpc="http://schemas.microsoft.com/office/word/2010/wordprocessingCanvas" xmlns:mo="http://schemas.microsoft.com/office/mac/office/2008/main" xmlns:mc="http://schemas.openxmlformats.org/markup-compatibility/2006" xmlns:mv="urn:schemas-microsoft-com:mac:vml" xmlns:o="urn:schemas-microsoft-com:office:office" xmlns:r="http://schemas.openxmlformats.org/officeDocument/2006/relationships" xmlns:m="http://schemas.openxmlformats.org/officeDocument/2006/math" xmlns:v="urn:schemas-microsoft-com:vml" xmlns:wp14="http://schemas.microsoft.com/office/word/2010/wordprocessingDrawing" xmlns:wp="http://schemas.openxmlformats.org/drawingml/2006/wordprocessingDrawing" xmlns:w10="urn:schemas-microsoft-com:office:word" xmlns:w="http://schemas.openxmlformats.org/wordprocessingml/2006/main" xmlns:w14="http://schemas.microsoft.com/office/word/2010/wordml" xmlns:w15="http://schemas.microsoft.com/office/word/2012/wordml" xmlns:wpg="http://schemas.microsoft.com/office/word/2010/wordprocessingGroup" xmlns:wpi="http://schemas.microsoft.com/office/word/2010/wordprocessingInk" xmlns:wne="http://schemas.microsoft.com/office/word/2006/wordml" xmlns:wps="http://schemas.microsoft.com/office/word/2010/wordprocessingShape" mc:Ignorable="w14 w15 wp14">
+<w:ftr xmlns:wpc="http://schemas.microsoft.com/office/word/2010/wordprocessingCanvas" xmlns:cx="http://schemas.microsoft.com/office/drawing/2014/chartex" xmlns:cx1="http://schemas.microsoft.com/office/drawing/2015/9/8/chartex" xmlns:cx2="http://schemas.microsoft.com/office/drawing/2015/10/21/chartex" xmlns:cx3="http://schemas.microsoft.com/office/drawing/2016/5/9/chartex" xmlns:cx4="http://schemas.microsoft.com/office/drawing/2016/5/10/chartex" xmlns:cx5="http://schemas.microsoft.com/office/drawing/2016/5/11/chartex" xmlns:cx6="http://schemas.microsoft.com/office/drawing/2016/5/12/chartex" xmlns:cx7="http://schemas.microsoft.com/office/drawing/2016/5/13/chartex" xmlns:cx8="http://schemas.microsoft.com/office/drawing/2016/5/14/chartex" xmlns:mc="http://schemas.openxmlformats.org/markup-compatibility/2006" xmlns:aink="http://schemas.microsoft.com/office/drawing/2016/ink" xmlns:am3d="http://schemas.microsoft.com/office/drawing/2017/model3d" xmlns:o="urn:schemas-microsoft-com:office:office" xmlns:r="http://schemas.openxmlformats.org/officeDocument/2006/relationships" xmlns:m="http://schemas.openxmlformats.org/officeDocument/2006/math" xmlns:v="urn:schemas-microsoft-com:vml" xmlns:wp14="http://schemas.microsoft.com/office/word/2010/wordprocessingDrawing" xmlns:wp="http://schemas.openxmlformats.org/drawingml/2006/wordprocessingDrawing" xmlns:w10="urn:schemas-microsoft-com:office:word" xmlns:w="http://schemas.openxmlformats.org/wordprocessingml/2006/main" xmlns:w14="http://schemas.microsoft.com/office/word/2010/wordml" xmlns:w15="http://schemas.microsoft.com/office/word/2012/wordml" xmlns:w16cid="http://schemas.microsoft.com/office/word/2016/wordml/cid" xmlns:w16se="http://schemas.microsoft.com/office/word/2015/wordml/symex" xmlns:wpg="http://schemas.microsoft.com/office/word/2010/wordprocessingGroup" xmlns:wpi="http://schemas.microsoft.com/office/word/2010/wordprocessingInk" xmlns:wne="http://schemas.microsoft.com/office/word/2006/wordml" xmlns:wps="http://schemas.microsoft.com/office/word/2010/wordprocessingShape" mc:Ignorable="w14 w15 w16se w16cid wp14">
   <w:p>
     <w:pPr>
       <w:pStyle w:val="Footer"/>
@@ -471,7 +230,7 @@
 </file>
 
 <file path=word/footer2.xml><?xml version="1.0" encoding="utf-8"?>
-<w:ftr xmlns:wpc="http://schemas.microsoft.com/office/word/2010/wordprocessingCanvas" xmlns:mo="http://schemas.microsoft.com/office/mac/office/2008/main" xmlns:mc="http://schemas.openxmlformats.org/markup-compatibility/2006" xmlns:mv="urn:schemas-microsoft-com:mac:vml" xmlns:o="urn:schemas-microsoft-com:office:office" xmlns:r="http://schemas.openxmlformats.org/officeDocument/2006/relationships" xmlns:m="http://schemas.openxmlformats.org/officeDocument/2006/math" xmlns:v="urn:schemas-microsoft-com:vml" xmlns:wp14="http://schemas.microsoft.com/office/word/2010/wordprocessingDrawing" xmlns:wp="http://schemas.openxmlformats.org/drawingml/2006/wordprocessingDrawing" xmlns:w10="urn:schemas-microsoft-com:office:word" xmlns:w="http://schemas.openxmlformats.org/wordprocessingml/2006/main" xmlns:w14="http://schemas.microsoft.com/office/word/2010/wordml" xmlns:w15="http://schemas.microsoft.com/office/word/2012/wordml" xmlns:wpg="http://schemas.microsoft.com/office/word/2010/wordprocessingGroup" xmlns:wpi="http://schemas.microsoft.com/office/word/2010/wordprocessingInk" xmlns:wne="http://schemas.microsoft.com/office/word/2006/wordml" xmlns:wps="http://schemas.microsoft.com/office/word/2010/wordprocessingShape" mc:Ignorable="w14 w15 wp14">
+<w:ftr xmlns:wpc="http://schemas.microsoft.com/office/word/2010/wordprocessingCanvas" xmlns:cx="http://schemas.microsoft.com/office/drawing/2014/chartex" xmlns:cx1="http://schemas.microsoft.com/office/drawing/2015/9/8/chartex" xmlns:cx2="http://schemas.microsoft.com/office/drawing/2015/10/21/chartex" xmlns:cx3="http://schemas.microsoft.com/office/drawing/2016/5/9/chartex" xmlns:cx4="http://schemas.microsoft.com/office/drawing/2016/5/10/chartex" xmlns:cx5="http://schemas.microsoft.com/office/drawing/2016/5/11/chartex" xmlns:cx6="http://schemas.microsoft.com/office/drawing/2016/5/12/chartex" xmlns:cx7="http://schemas.microsoft.com/office/drawing/2016/5/13/chartex" xmlns:cx8="http://schemas.microsoft.com/office/drawing/2016/5/14/chartex" xmlns:mc="http://schemas.openxmlformats.org/markup-compatibility/2006" xmlns:aink="http://schemas.microsoft.com/office/drawing/2016/ink" xmlns:am3d="http://schemas.microsoft.com/office/drawing/2017/model3d" xmlns:o="urn:schemas-microsoft-com:office:office" xmlns:r="http://schemas.openxmlformats.org/officeDocument/2006/relationships" xmlns:m="http://schemas.openxmlformats.org/officeDocument/2006/math" xmlns:v="urn:schemas-microsoft-com:vml" xmlns:wp14="http://schemas.microsoft.com/office/word/2010/wordprocessingDrawing" xmlns:wp="http://schemas.openxmlformats.org/drawingml/2006/wordprocessingDrawing" xmlns:w10="urn:schemas-microsoft-com:office:word" xmlns:w="http://schemas.openxmlformats.org/wordprocessingml/2006/main" xmlns:w14="http://schemas.microsoft.com/office/word/2010/wordml" xmlns:w15="http://schemas.microsoft.com/office/word/2012/wordml" xmlns:w16cid="http://schemas.microsoft.com/office/word/2016/wordml/cid" xmlns:w16se="http://schemas.microsoft.com/office/word/2015/wordml/symex" xmlns:wpg="http://schemas.microsoft.com/office/word/2010/wordprocessingGroup" xmlns:wpi="http://schemas.microsoft.com/office/word/2010/wordprocessingInk" xmlns:wne="http://schemas.microsoft.com/office/word/2006/wordml" xmlns:wps="http://schemas.microsoft.com/office/word/2010/wordprocessingShape" mc:Ignorable="w14 w15 w16se w16cid wp14">
   <w:p>
     <w:pPr>
       <w:pStyle w:val="Footer"/>
@@ -579,7 +338,7 @@
 </file>
 
 <file path=word/footer3.xml><?xml version="1.0" encoding="utf-8"?>
-<w:ftr xmlns:wpc="http://schemas.microsoft.com/office/word/2010/wordprocessingCanvas" xmlns:mo="http://schemas.microsoft.com/office/mac/office/2008/main" xmlns:mc="http://schemas.openxmlformats.org/markup-compatibility/2006" xmlns:mv="urn:schemas-microsoft-com:mac:vml" xmlns:o="urn:schemas-microsoft-com:office:office" xmlns:r="http://schemas.openxmlformats.org/officeDocument/2006/relationships" xmlns:m="http://schemas.openxmlformats.org/officeDocument/2006/math" xmlns:v="urn:schemas-microsoft-com:vml" xmlns:wp14="http://schemas.microsoft.com/office/word/2010/wordprocessingDrawing" xmlns:wp="http://schemas.openxmlformats.org/drawingml/2006/wordprocessingDrawing" xmlns:w10="urn:schemas-microsoft-com:office:word" xmlns:w="http://schemas.openxmlformats.org/wordprocessingml/2006/main" xmlns:w14="http://schemas.microsoft.com/office/word/2010/wordml" xmlns:w15="http://schemas.microsoft.com/office/word/2012/wordml" xmlns:wpg="http://schemas.microsoft.com/office/word/2010/wordprocessingGroup" xmlns:wpi="http://schemas.microsoft.com/office/word/2010/wordprocessingInk" xmlns:wne="http://schemas.microsoft.com/office/word/2006/wordml" xmlns:wps="http://schemas.microsoft.com/office/word/2010/wordprocessingShape" mc:Ignorable="w14 w15 wp14">
+<w:ftr xmlns:wpc="http://schemas.microsoft.com/office/word/2010/wordprocessingCanvas" xmlns:cx="http://schemas.microsoft.com/office/drawing/2014/chartex" xmlns:cx1="http://schemas.microsoft.com/office/drawing/2015/9/8/chartex" xmlns:cx2="http://schemas.microsoft.com/office/drawing/2015/10/21/chartex" xmlns:cx3="http://schemas.microsoft.com/office/drawing/2016/5/9/chartex" xmlns:cx4="http://schemas.microsoft.com/office/drawing/2016/5/10/chartex" xmlns:cx5="http://schemas.microsoft.com/office/drawing/2016/5/11/chartex" xmlns:cx6="http://schemas.microsoft.com/office/drawing/2016/5/12/chartex" xmlns:cx7="http://schemas.microsoft.com/office/drawing/2016/5/13/chartex" xmlns:cx8="http://schemas.microsoft.com/office/drawing/2016/5/14/chartex" xmlns:mc="http://schemas.openxmlformats.org/markup-compatibility/2006" xmlns:aink="http://schemas.microsoft.com/office/drawing/2016/ink" xmlns:am3d="http://schemas.microsoft.com/office/drawing/2017/model3d" xmlns:o="urn:schemas-microsoft-com:office:office" xmlns:r="http://schemas.openxmlformats.org/officeDocument/2006/relationships" xmlns:m="http://schemas.openxmlformats.org/officeDocument/2006/math" xmlns:v="urn:schemas-microsoft-com:vml" xmlns:wp14="http://schemas.microsoft.com/office/word/2010/wordprocessingDrawing" xmlns:wp="http://schemas.openxmlformats.org/drawingml/2006/wordprocessingDrawing" xmlns:w10="urn:schemas-microsoft-com:office:word" xmlns:w="http://schemas.openxmlformats.org/wordprocessingml/2006/main" xmlns:w14="http://schemas.microsoft.com/office/word/2010/wordml" xmlns:w15="http://schemas.microsoft.com/office/word/2012/wordml" xmlns:w16cid="http://schemas.microsoft.com/office/word/2016/wordml/cid" xmlns:w16se="http://schemas.microsoft.com/office/word/2015/wordml/symex" xmlns:wpg="http://schemas.microsoft.com/office/word/2010/wordprocessingGroup" xmlns:wpi="http://schemas.microsoft.com/office/word/2010/wordprocessingInk" xmlns:wne="http://schemas.microsoft.com/office/word/2006/wordml" xmlns:wps="http://schemas.microsoft.com/office/word/2010/wordprocessingShape" mc:Ignorable="w14 w15 w16se w16cid wp14">
   <w:p>
     <w:pPr>
       <w:pStyle w:val="Footer"/>
@@ -589,7 +348,7 @@
 </file>
 
 <file path=word/footnotes.xml><?xml version="1.0" encoding="utf-8"?>
-<w:footnotes xmlns:wpc="http://schemas.microsoft.com/office/word/2010/wordprocessingCanvas" xmlns:mo="http://schemas.microsoft.com/office/mac/office/2008/main" xmlns:mc="http://schemas.openxmlformats.org/markup-compatibility/2006" xmlns:mv="urn:schemas-microsoft-com:mac:vml" xmlns:o="urn:schemas-microsoft-com:office:office" xmlns:r="http://schemas.openxmlformats.org/officeDocument/2006/relationships" xmlns:m="http://schemas.openxmlformats.org/officeDocument/2006/math" xmlns:v="urn:schemas-microsoft-com:vml" xmlns:wp14="http://schemas.microsoft.com/office/word/2010/wordprocessingDrawing" xmlns:wp="http://schemas.openxmlformats.org/drawingml/2006/wordprocessingDrawing" xmlns:w10="urn:schemas-microsoft-com:office:word" xmlns:w="http://schemas.openxmlformats.org/wordprocessingml/2006/main" xmlns:w14="http://schemas.microsoft.com/office/word/2010/wordml" xmlns:w15="http://schemas.microsoft.com/office/word/2012/wordml" xmlns:wpg="http://schemas.microsoft.com/office/word/2010/wordprocessingGroup" xmlns:wpi="http://schemas.microsoft.com/office/word/2010/wordprocessingInk" xmlns:wne="http://schemas.microsoft.com/office/word/2006/wordml" xmlns:wps="http://schemas.microsoft.com/office/word/2010/wordprocessingShape" mc:Ignorable="w14 w15 wp14">
+<w:footnotes xmlns:wpc="http://schemas.microsoft.com/office/word/2010/wordprocessingCanvas" xmlns:cx="http://schemas.microsoft.com/office/drawing/2014/chartex" xmlns:cx1="http://schemas.microsoft.com/office/drawing/2015/9/8/chartex" xmlns:cx2="http://schemas.microsoft.com/office/drawing/2015/10/21/chartex" xmlns:cx3="http://schemas.microsoft.com/office/drawing/2016/5/9/chartex" xmlns:cx4="http://schemas.microsoft.com/office/drawing/2016/5/10/chartex" xmlns:cx5="http://schemas.microsoft.com/office/drawing/2016/5/11/chartex" xmlns:cx6="http://schemas.microsoft.com/office/drawing/2016/5/12/chartex" xmlns:cx7="http://schemas.microsoft.com/office/drawing/2016/5/13/chartex" xmlns:cx8="http://schemas.microsoft.com/office/drawing/2016/5/14/chartex" xmlns:mc="http://schemas.openxmlformats.org/markup-compatibility/2006" xmlns:aink="http://schemas.microsoft.com/office/drawing/2016/ink" xmlns:am3d="http://schemas.microsoft.com/office/drawing/2017/model3d" xmlns:o="urn:schemas-microsoft-com:office:office" xmlns:r="http://schemas.openxmlformats.org/officeDocument/2006/relationships" xmlns:m="http://schemas.openxmlformats.org/officeDocument/2006/math" xmlns:v="urn:schemas-microsoft-com:vml" xmlns:wp14="http://schemas.microsoft.com/office/word/2010/wordprocessingDrawing" xmlns:wp="http://schemas.openxmlformats.org/drawingml/2006/wordprocessingDrawing" xmlns:w10="urn:schemas-microsoft-com:office:word" xmlns:w="http://schemas.openxmlformats.org/wordprocessingml/2006/main" xmlns:w14="http://schemas.microsoft.com/office/word/2010/wordml" xmlns:w15="http://schemas.microsoft.com/office/word/2012/wordml" xmlns:w16cid="http://schemas.microsoft.com/office/word/2016/wordml/cid" xmlns:w16se="http://schemas.microsoft.com/office/word/2015/wordml/symex" xmlns:wpg="http://schemas.microsoft.com/office/word/2010/wordprocessingGroup" xmlns:wpi="http://schemas.microsoft.com/office/word/2010/wordprocessingInk" xmlns:wne="http://schemas.microsoft.com/office/word/2006/wordml" xmlns:wps="http://schemas.microsoft.com/office/word/2010/wordprocessingShape" mc:Ignorable="w14 w15 w16se w16cid wp14">
   <w:footnote w:type="separator" w:id="-1">
     <w:p>
       <w:pPr>
@@ -614,7 +373,7 @@
 </file>
 
 <file path=word/header1.xml><?xml version="1.0" encoding="utf-8"?>
-<w:hdr xmlns:wpc="http://schemas.microsoft.com/office/word/2010/wordprocessingCanvas" xmlns:mo="http://schemas.microsoft.com/office/mac/office/2008/main" xmlns:mc="http://schemas.openxmlformats.org/markup-compatibility/2006" xmlns:mv="urn:schemas-microsoft-com:mac:vml" xmlns:o="urn:schemas-microsoft-com:office:office" xmlns:r="http://schemas.openxmlformats.org/officeDocument/2006/relationships" xmlns:m="http://schemas.openxmlformats.org/officeDocument/2006/math" xmlns:v="urn:schemas-microsoft-com:vml" xmlns:wp14="http://schemas.microsoft.com/office/word/2010/wordprocessingDrawing" xmlns:wp="http://schemas.openxmlformats.org/drawingml/2006/wordprocessingDrawing" xmlns:w10="urn:schemas-microsoft-com:office:word" xmlns:w="http://schemas.openxmlformats.org/wordprocessingml/2006/main" xmlns:w14="http://schemas.microsoft.com/office/word/2010/wordml" xmlns:w15="http://schemas.microsoft.com/office/word/2012/wordml" xmlns:wpg="http://schemas.microsoft.com/office/word/2010/wordprocessingGroup" xmlns:wpi="http://schemas.microsoft.com/office/word/2010/wordprocessingInk" xmlns:wne="http://schemas.microsoft.com/office/word/2006/wordml" xmlns:wps="http://schemas.microsoft.com/office/word/2010/wordprocessingShape" mc:Ignorable="w14 w15 wp14">
+<w:hdr xmlns:wpc="http://schemas.microsoft.com/office/word/2010/wordprocessingCanvas" xmlns:cx="http://schemas.microsoft.com/office/drawing/2014/chartex" xmlns:cx1="http://schemas.microsoft.com/office/drawing/2015/9/8/chartex" xmlns:cx2="http://schemas.microsoft.com/office/drawing/2015/10/21/chartex" xmlns:cx3="http://schemas.microsoft.com/office/drawing/2016/5/9/chartex" xmlns:cx4="http://schemas.microsoft.com/office/drawing/2016/5/10/chartex" xmlns:cx5="http://schemas.microsoft.com/office/drawing/2016/5/11/chartex" xmlns:cx6="http://schemas.microsoft.com/office/drawing/2016/5/12/chartex" xmlns:cx7="http://schemas.microsoft.com/office/drawing/2016/5/13/chartex" xmlns:cx8="http://schemas.microsoft.com/office/drawing/2016/5/14/chartex" xmlns:mc="http://schemas.openxmlformats.org/markup-compatibility/2006" xmlns:aink="http://schemas.microsoft.com/office/drawing/2016/ink" xmlns:am3d="http://schemas.microsoft.com/office/drawing/2017/model3d" xmlns:o="urn:schemas-microsoft-com:office:office" xmlns:r="http://schemas.openxmlformats.org/officeDocument/2006/relationships" xmlns:m="http://schemas.openxmlformats.org/officeDocument/2006/math" xmlns:v="urn:schemas-microsoft-com:vml" xmlns:wp14="http://schemas.microsoft.com/office/word/2010/wordprocessingDrawing" xmlns:wp="http://schemas.openxmlformats.org/drawingml/2006/wordprocessingDrawing" xmlns:w10="urn:schemas-microsoft-com:office:word" xmlns:w="http://schemas.openxmlformats.org/wordprocessingml/2006/main" xmlns:w14="http://schemas.microsoft.com/office/word/2010/wordml" xmlns:w15="http://schemas.microsoft.com/office/word/2012/wordml" xmlns:w16cid="http://schemas.microsoft.com/office/word/2016/wordml/cid" xmlns:w16se="http://schemas.microsoft.com/office/word/2015/wordml/symex" xmlns:wpg="http://schemas.microsoft.com/office/word/2010/wordprocessingGroup" xmlns:wpi="http://schemas.microsoft.com/office/word/2010/wordprocessingInk" xmlns:wne="http://schemas.microsoft.com/office/word/2006/wordml" xmlns:wps="http://schemas.microsoft.com/office/word/2010/wordprocessingShape" mc:Ignorable="w14 w15 w16se w16cid wp14">
   <w:p>
     <w:pPr>
       <w:pStyle w:val="Header"/>
@@ -624,7 +383,7 @@
 </file>
 
 <file path=word/header2.xml><?xml version="1.0" encoding="utf-8"?>
-<w:hdr xmlns:wpc="http://schemas.microsoft.com/office/word/2010/wordprocessingCanvas" xmlns:mo="http://schemas.microsoft.com/office/mac/office/2008/main" xmlns:mc="http://schemas.openxmlformats.org/markup-compatibility/2006" xmlns:mv="urn:schemas-microsoft-com:mac:vml" xmlns:o="urn:schemas-microsoft-com:office:office" xmlns:r="http://schemas.openxmlformats.org/officeDocument/2006/relationships" xmlns:m="http://schemas.openxmlformats.org/officeDocument/2006/math" xmlns:v="urn:schemas-microsoft-com:vml" xmlns:wp14="http://schemas.microsoft.com/office/word/2010/wordprocessingDrawing" xmlns:wp="http://schemas.openxmlformats.org/drawingml/2006/wordprocessingDrawing" xmlns:w10="urn:schemas-microsoft-com:office:word" xmlns:w="http://schemas.openxmlformats.org/wordprocessingml/2006/main" xmlns:w14="http://schemas.microsoft.com/office/word/2010/wordml" xmlns:w15="http://schemas.microsoft.com/office/word/2012/wordml" xmlns:wpg="http://schemas.microsoft.com/office/word/2010/wordprocessingGroup" xmlns:wpi="http://schemas.microsoft.com/office/word/2010/wordprocessingInk" xmlns:wne="http://schemas.microsoft.com/office/word/2006/wordml" xmlns:wps="http://schemas.microsoft.com/office/word/2010/wordprocessingShape" mc:Ignorable="w14 w15 wp14">
+<w:hdr xmlns:wpc="http://schemas.microsoft.com/office/word/2010/wordprocessingCanvas" xmlns:cx="http://schemas.microsoft.com/office/drawing/2014/chartex" xmlns:cx1="http://schemas.microsoft.com/office/drawing/2015/9/8/chartex" xmlns:cx2="http://schemas.microsoft.com/office/drawing/2015/10/21/chartex" xmlns:cx3="http://schemas.microsoft.com/office/drawing/2016/5/9/chartex" xmlns:cx4="http://schemas.microsoft.com/office/drawing/2016/5/10/chartex" xmlns:cx5="http://schemas.microsoft.com/office/drawing/2016/5/11/chartex" xmlns:cx6="http://schemas.microsoft.com/office/drawing/2016/5/12/chartex" xmlns:cx7="http://schemas.microsoft.com/office/drawing/2016/5/13/chartex" xmlns:cx8="http://schemas.microsoft.com/office/drawing/2016/5/14/chartex" xmlns:mc="http://schemas.openxmlformats.org/markup-compatibility/2006" xmlns:aink="http://schemas.microsoft.com/office/drawing/2016/ink" xmlns:am3d="http://schemas.microsoft.com/office/drawing/2017/model3d" xmlns:o="urn:schemas-microsoft-com:office:office" xmlns:r="http://schemas.openxmlformats.org/officeDocument/2006/relationships" xmlns:m="http://schemas.openxmlformats.org/officeDocument/2006/math" xmlns:v="urn:schemas-microsoft-com:vml" xmlns:wp14="http://schemas.microsoft.com/office/word/2010/wordprocessingDrawing" xmlns:wp="http://schemas.openxmlformats.org/drawingml/2006/wordprocessingDrawing" xmlns:w10="urn:schemas-microsoft-com:office:word" xmlns:w="http://schemas.openxmlformats.org/wordprocessingml/2006/main" xmlns:w14="http://schemas.microsoft.com/office/word/2010/wordml" xmlns:w15="http://schemas.microsoft.com/office/word/2012/wordml" xmlns:w16cid="http://schemas.microsoft.com/office/word/2016/wordml/cid" xmlns:w16se="http://schemas.microsoft.com/office/word/2015/wordml/symex" xmlns:wpg="http://schemas.microsoft.com/office/word/2010/wordprocessingGroup" xmlns:wpi="http://schemas.microsoft.com/office/word/2010/wordprocessingInk" xmlns:wne="http://schemas.microsoft.com/office/word/2006/wordml" xmlns:wps="http://schemas.microsoft.com/office/word/2010/wordprocessingShape" mc:Ignorable="w14 w15 w16se w16cid wp14">
   <w:p>
     <w:pPr>
       <w:pStyle w:val="Title"/>
@@ -638,7 +397,7 @@
 </file>
 
 <file path=word/header3.xml><?xml version="1.0" encoding="utf-8"?>
-<w:hdr xmlns:wpc="http://schemas.microsoft.com/office/word/2010/wordprocessingCanvas" xmlns:mo="http://schemas.microsoft.com/office/mac/office/2008/main" xmlns:mc="http://schemas.openxmlformats.org/markup-compatibility/2006" xmlns:mv="urn:schemas-microsoft-com:mac:vml" xmlns:o="urn:schemas-microsoft-com:office:office" xmlns:r="http://schemas.openxmlformats.org/officeDocument/2006/relationships" xmlns:m="http://schemas.openxmlformats.org/officeDocument/2006/math" xmlns:v="urn:schemas-microsoft-com:vml" xmlns:wp14="http://schemas.microsoft.com/office/word/2010/wordprocessingDrawing" xmlns:wp="http://schemas.openxmlformats.org/drawingml/2006/wordprocessingDrawing" xmlns:w10="urn:schemas-microsoft-com:office:word" xmlns:w="http://schemas.openxmlformats.org/wordprocessingml/2006/main" xmlns:w14="http://schemas.microsoft.com/office/word/2010/wordml" xmlns:w15="http://schemas.microsoft.com/office/word/2012/wordml" xmlns:wpg="http://schemas.microsoft.com/office/word/2010/wordprocessingGroup" xmlns:wpi="http://schemas.microsoft.com/office/word/2010/wordprocessingInk" xmlns:wne="http://schemas.microsoft.com/office/word/2006/wordml" xmlns:wps="http://schemas.microsoft.com/office/word/2010/wordprocessingShape" mc:Ignorable="w14 w15 wp14">
+<w:hdr xmlns:wpc="http://schemas.microsoft.com/office/word/2010/wordprocessingCanvas" xmlns:cx="http://schemas.microsoft.com/office/drawing/2014/chartex" xmlns:cx1="http://schemas.microsoft.com/office/drawing/2015/9/8/chartex" xmlns:cx2="http://schemas.microsoft.com/office/drawing/2015/10/21/chartex" xmlns:cx3="http://schemas.microsoft.com/office/drawing/2016/5/9/chartex" xmlns:cx4="http://schemas.microsoft.com/office/drawing/2016/5/10/chartex" xmlns:cx5="http://schemas.microsoft.com/office/drawing/2016/5/11/chartex" xmlns:cx6="http://schemas.microsoft.com/office/drawing/2016/5/12/chartex" xmlns:cx7="http://schemas.microsoft.com/office/drawing/2016/5/13/chartex" xmlns:cx8="http://schemas.microsoft.com/office/drawing/2016/5/14/chartex" xmlns:mc="http://schemas.openxmlformats.org/markup-compatibility/2006" xmlns:aink="http://schemas.microsoft.com/office/drawing/2016/ink" xmlns:am3d="http://schemas.microsoft.com/office/drawing/2017/model3d" xmlns:o="urn:schemas-microsoft-com:office:office" xmlns:r="http://schemas.openxmlformats.org/officeDocument/2006/relationships" xmlns:m="http://schemas.openxmlformats.org/officeDocument/2006/math" xmlns:v="urn:schemas-microsoft-com:vml" xmlns:wp14="http://schemas.microsoft.com/office/word/2010/wordprocessingDrawing" xmlns:wp="http://schemas.openxmlformats.org/drawingml/2006/wordprocessingDrawing" xmlns:w10="urn:schemas-microsoft-com:office:word" xmlns:w="http://schemas.openxmlformats.org/wordprocessingml/2006/main" xmlns:w14="http://schemas.microsoft.com/office/word/2010/wordml" xmlns:w15="http://schemas.microsoft.com/office/word/2012/wordml" xmlns:w16cid="http://schemas.microsoft.com/office/word/2016/wordml/cid" xmlns:w16se="http://schemas.microsoft.com/office/word/2015/wordml/symex" xmlns:wpg="http://schemas.microsoft.com/office/word/2010/wordprocessingGroup" xmlns:wpi="http://schemas.microsoft.com/office/word/2010/wordprocessingInk" xmlns:wne="http://schemas.microsoft.com/office/word/2006/wordml" xmlns:wps="http://schemas.microsoft.com/office/word/2010/wordprocessingShape" mc:Ignorable="w14 w15 w16se w16cid wp14">
   <w:p>
     <w:pPr>
       <w:pStyle w:val="Header"/>
@@ -647,361 +406,8 @@
 </w:hdr>
 </file>
 
-<file path=word/numbering.xml><?xml version="1.0" encoding="utf-8"?>
-<w:numbering xmlns:wpc="http://schemas.microsoft.com/office/word/2010/wordprocessingCanvas" xmlns:mo="http://schemas.microsoft.com/office/mac/office/2008/main" xmlns:mc="http://schemas.openxmlformats.org/markup-compatibility/2006" xmlns:mv="urn:schemas-microsoft-com:mac:vml" xmlns:o="urn:schemas-microsoft-com:office:office" xmlns:r="http://schemas.openxmlformats.org/officeDocument/2006/relationships" xmlns:m="http://schemas.openxmlformats.org/officeDocument/2006/math" xmlns:v="urn:schemas-microsoft-com:vml" xmlns:wp14="http://schemas.microsoft.com/office/word/2010/wordprocessingDrawing" xmlns:wp="http://schemas.openxmlformats.org/drawingml/2006/wordprocessingDrawing" xmlns:w10="urn:schemas-microsoft-com:office:word" xmlns:w="http://schemas.openxmlformats.org/wordprocessingml/2006/main" xmlns:w14="http://schemas.microsoft.com/office/word/2010/wordml" xmlns:w15="http://schemas.microsoft.com/office/word/2012/wordml" xmlns:wpg="http://schemas.microsoft.com/office/word/2010/wordprocessingGroup" xmlns:wpi="http://schemas.microsoft.com/office/word/2010/wordprocessingInk" xmlns:wne="http://schemas.microsoft.com/office/word/2006/wordml" xmlns:wps="http://schemas.microsoft.com/office/word/2010/wordprocessingShape" mc:Ignorable="w14 w15 wp14">
-  <w:abstractNum w:abstractNumId="0">
-    <w:nsid w:val="32D669B6"/>
-    <w:multiLevelType w:val="hybridMultilevel"/>
-    <w:tmpl w:val="60FAB07A"/>
-    <w:lvl w:ilvl="0" w:tplc="04090001">
-      <w:start w:val="1"/>
-      <w:numFmt w:val="bullet"/>
-      <w:lvlText w:val=""/>
-      <w:lvlJc w:val="left"/>
-      <w:pPr>
-        <w:ind w:left="720" w:hanging="360"/>
-      </w:pPr>
-      <w:rPr>
-        <w:rFonts w:ascii="Symbol" w:hAnsi="Symbol" w:hint="default"/>
-      </w:rPr>
-    </w:lvl>
-    <w:lvl w:ilvl="1" w:tplc="04090003" w:tentative="1">
-      <w:start w:val="1"/>
-      <w:numFmt w:val="bullet"/>
-      <w:lvlText w:val="o"/>
-      <w:lvlJc w:val="left"/>
-      <w:pPr>
-        <w:ind w:left="1440" w:hanging="360"/>
-      </w:pPr>
-      <w:rPr>
-        <w:rFonts w:ascii="Courier New" w:hAnsi="Courier New" w:cs="Courier New" w:hint="default"/>
-      </w:rPr>
-    </w:lvl>
-    <w:lvl w:ilvl="2" w:tplc="04090005" w:tentative="1">
-      <w:start w:val="1"/>
-      <w:numFmt w:val="bullet"/>
-      <w:lvlText w:val=""/>
-      <w:lvlJc w:val="left"/>
-      <w:pPr>
-        <w:ind w:left="2160" w:hanging="360"/>
-      </w:pPr>
-      <w:rPr>
-        <w:rFonts w:ascii="Wingdings" w:hAnsi="Wingdings" w:hint="default"/>
-      </w:rPr>
-    </w:lvl>
-    <w:lvl w:ilvl="3" w:tplc="04090001" w:tentative="1">
-      <w:start w:val="1"/>
-      <w:numFmt w:val="bullet"/>
-      <w:lvlText w:val=""/>
-      <w:lvlJc w:val="left"/>
-      <w:pPr>
-        <w:ind w:left="2880" w:hanging="360"/>
-      </w:pPr>
-      <w:rPr>
-        <w:rFonts w:ascii="Symbol" w:hAnsi="Symbol" w:hint="default"/>
-      </w:rPr>
-    </w:lvl>
-    <w:lvl w:ilvl="4" w:tplc="04090003" w:tentative="1">
-      <w:start w:val="1"/>
-      <w:numFmt w:val="bullet"/>
-      <w:lvlText w:val="o"/>
-      <w:lvlJc w:val="left"/>
-      <w:pPr>
-        <w:ind w:left="3600" w:hanging="360"/>
-      </w:pPr>
-      <w:rPr>
-        <w:rFonts w:ascii="Courier New" w:hAnsi="Courier New" w:cs="Courier New" w:hint="default"/>
-      </w:rPr>
-    </w:lvl>
-    <w:lvl w:ilvl="5" w:tplc="04090005" w:tentative="1">
-      <w:start w:val="1"/>
-      <w:numFmt w:val="bullet"/>
-      <w:lvlText w:val=""/>
-      <w:lvlJc w:val="left"/>
-      <w:pPr>
-        <w:ind w:left="4320" w:hanging="360"/>
-      </w:pPr>
-      <w:rPr>
-        <w:rFonts w:ascii="Wingdings" w:hAnsi="Wingdings" w:hint="default"/>
-      </w:rPr>
-    </w:lvl>
-    <w:lvl w:ilvl="6" w:tplc="04090001" w:tentative="1">
-      <w:start w:val="1"/>
-      <w:numFmt w:val="bullet"/>
-      <w:lvlText w:val=""/>
-      <w:lvlJc w:val="left"/>
-      <w:pPr>
-        <w:ind w:left="5040" w:hanging="360"/>
-      </w:pPr>
-      <w:rPr>
-        <w:rFonts w:ascii="Symbol" w:hAnsi="Symbol" w:hint="default"/>
-      </w:rPr>
-    </w:lvl>
-    <w:lvl w:ilvl="7" w:tplc="04090003" w:tentative="1">
-      <w:start w:val="1"/>
-      <w:numFmt w:val="bullet"/>
-      <w:lvlText w:val="o"/>
-      <w:lvlJc w:val="left"/>
-      <w:pPr>
-        <w:ind w:left="5760" w:hanging="360"/>
-      </w:pPr>
-      <w:rPr>
-        <w:rFonts w:ascii="Courier New" w:hAnsi="Courier New" w:cs="Courier New" w:hint="default"/>
-      </w:rPr>
-    </w:lvl>
-    <w:lvl w:ilvl="8" w:tplc="04090005" w:tentative="1">
-      <w:start w:val="1"/>
-      <w:numFmt w:val="bullet"/>
-      <w:lvlText w:val=""/>
-      <w:lvlJc w:val="left"/>
-      <w:pPr>
-        <w:ind w:left="6480" w:hanging="360"/>
-      </w:pPr>
-      <w:rPr>
-        <w:rFonts w:ascii="Wingdings" w:hAnsi="Wingdings" w:hint="default"/>
-      </w:rPr>
-    </w:lvl>
-  </w:abstractNum>
-  <w:abstractNum w:abstractNumId="1">
-    <w:nsid w:val="38334B34"/>
-    <w:multiLevelType w:val="hybridMultilevel"/>
-    <w:tmpl w:val="48C63682"/>
-    <w:lvl w:ilvl="0" w:tplc="04090001">
-      <w:start w:val="1"/>
-      <w:numFmt w:val="bullet"/>
-      <w:lvlText w:val=""/>
-      <w:lvlJc w:val="left"/>
-      <w:pPr>
-        <w:ind w:left="720" w:hanging="360"/>
-      </w:pPr>
-      <w:rPr>
-        <w:rFonts w:ascii="Symbol" w:hAnsi="Symbol" w:hint="default"/>
-      </w:rPr>
-    </w:lvl>
-    <w:lvl w:ilvl="1" w:tplc="04090003" w:tentative="1">
-      <w:start w:val="1"/>
-      <w:numFmt w:val="bullet"/>
-      <w:lvlText w:val="o"/>
-      <w:lvlJc w:val="left"/>
-      <w:pPr>
-        <w:ind w:left="1440" w:hanging="360"/>
-      </w:pPr>
-      <w:rPr>
-        <w:rFonts w:ascii="Courier New" w:hAnsi="Courier New" w:cs="Courier New" w:hint="default"/>
-      </w:rPr>
-    </w:lvl>
-    <w:lvl w:ilvl="2" w:tplc="04090005" w:tentative="1">
-      <w:start w:val="1"/>
-      <w:numFmt w:val="bullet"/>
-      <w:lvlText w:val=""/>
-      <w:lvlJc w:val="left"/>
-      <w:pPr>
-        <w:ind w:left="2160" w:hanging="360"/>
-      </w:pPr>
-      <w:rPr>
-        <w:rFonts w:ascii="Wingdings" w:hAnsi="Wingdings" w:hint="default"/>
-      </w:rPr>
-    </w:lvl>
-    <w:lvl w:ilvl="3" w:tplc="04090001" w:tentative="1">
-      <w:start w:val="1"/>
-      <w:numFmt w:val="bullet"/>
-      <w:lvlText w:val=""/>
-      <w:lvlJc w:val="left"/>
-      <w:pPr>
-        <w:ind w:left="2880" w:hanging="360"/>
-      </w:pPr>
-      <w:rPr>
-        <w:rFonts w:ascii="Symbol" w:hAnsi="Symbol" w:hint="default"/>
-      </w:rPr>
-    </w:lvl>
-    <w:lvl w:ilvl="4" w:tplc="04090003" w:tentative="1">
-      <w:start w:val="1"/>
-      <w:numFmt w:val="bullet"/>
-      <w:lvlText w:val="o"/>
-      <w:lvlJc w:val="left"/>
-      <w:pPr>
-        <w:ind w:left="3600" w:hanging="360"/>
-      </w:pPr>
-      <w:rPr>
-        <w:rFonts w:ascii="Courier New" w:hAnsi="Courier New" w:cs="Courier New" w:hint="default"/>
-      </w:rPr>
-    </w:lvl>
-    <w:lvl w:ilvl="5" w:tplc="04090005" w:tentative="1">
-      <w:start w:val="1"/>
-      <w:numFmt w:val="bullet"/>
-      <w:lvlText w:val=""/>
-      <w:lvlJc w:val="left"/>
-      <w:pPr>
-        <w:ind w:left="4320" w:hanging="360"/>
-      </w:pPr>
-      <w:rPr>
-        <w:rFonts w:ascii="Wingdings" w:hAnsi="Wingdings" w:hint="default"/>
-      </w:rPr>
-    </w:lvl>
-    <w:lvl w:ilvl="6" w:tplc="04090001" w:tentative="1">
-      <w:start w:val="1"/>
-      <w:numFmt w:val="bullet"/>
-      <w:lvlText w:val=""/>
-      <w:lvlJc w:val="left"/>
-      <w:pPr>
-        <w:ind w:left="5040" w:hanging="360"/>
-      </w:pPr>
-      <w:rPr>
-        <w:rFonts w:ascii="Symbol" w:hAnsi="Symbol" w:hint="default"/>
-      </w:rPr>
-    </w:lvl>
-    <w:lvl w:ilvl="7" w:tplc="04090003" w:tentative="1">
-      <w:start w:val="1"/>
-      <w:numFmt w:val="bullet"/>
-      <w:lvlText w:val="o"/>
-      <w:lvlJc w:val="left"/>
-      <w:pPr>
-        <w:ind w:left="5760" w:hanging="360"/>
-      </w:pPr>
-      <w:rPr>
-        <w:rFonts w:ascii="Courier New" w:hAnsi="Courier New" w:cs="Courier New" w:hint="default"/>
-      </w:rPr>
-    </w:lvl>
-    <w:lvl w:ilvl="8" w:tplc="04090005" w:tentative="1">
-      <w:start w:val="1"/>
-      <w:numFmt w:val="bullet"/>
-      <w:lvlText w:val=""/>
-      <w:lvlJc w:val="left"/>
-      <w:pPr>
-        <w:ind w:left="6480" w:hanging="360"/>
-      </w:pPr>
-      <w:rPr>
-        <w:rFonts w:ascii="Wingdings" w:hAnsi="Wingdings" w:hint="default"/>
-      </w:rPr>
-    </w:lvl>
-  </w:abstractNum>
-  <w:abstractNum w:abstractNumId="2">
-    <w:nsid w:val="54440145"/>
-    <w:multiLevelType w:val="hybridMultilevel"/>
-    <w:tmpl w:val="BAC82A8C"/>
-    <w:lvl w:ilvl="0" w:tplc="04090001">
-      <w:start w:val="1"/>
-      <w:numFmt w:val="bullet"/>
-      <w:lvlText w:val=""/>
-      <w:lvlJc w:val="left"/>
-      <w:pPr>
-        <w:ind w:left="720" w:hanging="360"/>
-      </w:pPr>
-      <w:rPr>
-        <w:rFonts w:ascii="Symbol" w:hAnsi="Symbol" w:hint="default"/>
-      </w:rPr>
-    </w:lvl>
-    <w:lvl w:ilvl="1" w:tplc="04090003" w:tentative="1">
-      <w:start w:val="1"/>
-      <w:numFmt w:val="bullet"/>
-      <w:lvlText w:val="o"/>
-      <w:lvlJc w:val="left"/>
-      <w:pPr>
-        <w:ind w:left="1440" w:hanging="360"/>
-      </w:pPr>
-      <w:rPr>
-        <w:rFonts w:ascii="Courier New" w:hAnsi="Courier New" w:cs="Courier New" w:hint="default"/>
-      </w:rPr>
-    </w:lvl>
-    <w:lvl w:ilvl="2" w:tplc="04090005" w:tentative="1">
-      <w:start w:val="1"/>
-      <w:numFmt w:val="bullet"/>
-      <w:lvlText w:val=""/>
-      <w:lvlJc w:val="left"/>
-      <w:pPr>
-        <w:ind w:left="2160" w:hanging="360"/>
-      </w:pPr>
-      <w:rPr>
-        <w:rFonts w:ascii="Wingdings" w:hAnsi="Wingdings" w:hint="default"/>
-      </w:rPr>
-    </w:lvl>
-    <w:lvl w:ilvl="3" w:tplc="04090001" w:tentative="1">
-      <w:start w:val="1"/>
-      <w:numFmt w:val="bullet"/>
-      <w:lvlText w:val=""/>
-      <w:lvlJc w:val="left"/>
-      <w:pPr>
-        <w:ind w:left="2880" w:hanging="360"/>
-      </w:pPr>
-      <w:rPr>
-        <w:rFonts w:ascii="Symbol" w:hAnsi="Symbol" w:hint="default"/>
-      </w:rPr>
-    </w:lvl>
-    <w:lvl w:ilvl="4" w:tplc="04090003" w:tentative="1">
-      <w:start w:val="1"/>
-      <w:numFmt w:val="bullet"/>
-      <w:lvlText w:val="o"/>
-      <w:lvlJc w:val="left"/>
-      <w:pPr>
-        <w:ind w:left="3600" w:hanging="360"/>
-      </w:pPr>
-      <w:rPr>
-        <w:rFonts w:ascii="Courier New" w:hAnsi="Courier New" w:cs="Courier New" w:hint="default"/>
-      </w:rPr>
-    </w:lvl>
-    <w:lvl w:ilvl="5" w:tplc="04090005" w:tentative="1">
-      <w:start w:val="1"/>
-      <w:numFmt w:val="bullet"/>
-      <w:lvlText w:val=""/>
-      <w:lvlJc w:val="left"/>
-      <w:pPr>
-        <w:ind w:left="4320" w:hanging="360"/>
-      </w:pPr>
-      <w:rPr>
-        <w:rFonts w:ascii="Wingdings" w:hAnsi="Wingdings" w:hint="default"/>
-      </w:rPr>
-    </w:lvl>
-    <w:lvl w:ilvl="6" w:tplc="04090001" w:tentative="1">
-      <w:start w:val="1"/>
-      <w:numFmt w:val="bullet"/>
-      <w:lvlText w:val=""/>
-      <w:lvlJc w:val="left"/>
-      <w:pPr>
-        <w:ind w:left="5040" w:hanging="360"/>
-      </w:pPr>
-      <w:rPr>
-        <w:rFonts w:ascii="Symbol" w:hAnsi="Symbol" w:hint="default"/>
-      </w:rPr>
-    </w:lvl>
-    <w:lvl w:ilvl="7" w:tplc="04090003" w:tentative="1">
-      <w:start w:val="1"/>
-      <w:numFmt w:val="bullet"/>
-      <w:lvlText w:val="o"/>
-      <w:lvlJc w:val="left"/>
-      <w:pPr>
-        <w:ind w:left="5760" w:hanging="360"/>
-      </w:pPr>
-      <w:rPr>
-        <w:rFonts w:ascii="Courier New" w:hAnsi="Courier New" w:cs="Courier New" w:hint="default"/>
-      </w:rPr>
-    </w:lvl>
-    <w:lvl w:ilvl="8" w:tplc="04090005" w:tentative="1">
-      <w:start w:val="1"/>
-      <w:numFmt w:val="bullet"/>
-      <w:lvlText w:val=""/>
-      <w:lvlJc w:val="left"/>
-      <w:pPr>
-        <w:ind w:left="6480" w:hanging="360"/>
-      </w:pPr>
-      <w:rPr>
-        <w:rFonts w:ascii="Wingdings" w:hAnsi="Wingdings" w:hint="default"/>
-      </w:rPr>
-    </w:lvl>
-  </w:abstractNum>
-  <w:num w:numId="1">
-    <w:abstractNumId w:val="2"/>
-  </w:num>
-  <w:num w:numId="2">
-    <w:abstractNumId w:val="0"/>
-  </w:num>
-  <w:num w:numId="3">
-    <w:abstractNumId w:val="1"/>
-  </w:num>
-</w:numbering>
-</file>
-
 <file path=word/styles.xml><?xml version="1.0" encoding="utf-8"?>
-<w:styles xmlns:mc="http://schemas.openxmlformats.org/markup-compatibility/2006" xmlns:r="http://schemas.openxmlformats.org/officeDocument/2006/relationships" xmlns:w="http://schemas.openxmlformats.org/wordprocessingml/2006/main" xmlns:w14="http://schemas.microsoft.com/office/word/2010/wordml" xmlns:w15="http://schemas.microsoft.com/office/word/2012/wordml" mc:Ignorable="w14 w15">
+<w:styles xmlns:mc="http://schemas.openxmlformats.org/markup-compatibility/2006" xmlns:r="http://schemas.openxmlformats.org/officeDocument/2006/relationships" xmlns:w="http://schemas.openxmlformats.org/wordprocessingml/2006/main" xmlns:w14="http://schemas.microsoft.com/office/word/2010/wordml" xmlns:w15="http://schemas.microsoft.com/office/word/2012/wordml" xmlns:w16cid="http://schemas.microsoft.com/office/word/2016/wordml/cid" xmlns:w16se="http://schemas.microsoft.com/office/word/2015/wordml/symex" mc:Ignorable="w14 w15 w16se w16cid">
   <w:docDefaults>
     <w:rPrDefault>
       <w:rPr>
@@ -1017,7 +423,7 @@
       </w:pPr>
     </w:pPrDefault>
   </w:docDefaults>
-  <w:latentStyles w:defLockedState="0" w:defUIPriority="99" w:defSemiHidden="0" w:defUnhideWhenUsed="0" w:defQFormat="0" w:count="380">
+  <w:latentStyles w:defLockedState="0" w:defUIPriority="99" w:defSemiHidden="0" w:defUnhideWhenUsed="0" w:defQFormat="0" w:count="375">
     <w:lsdException w:name="Normal" w:uiPriority="0" w:qFormat="1"/>
     <w:lsdException w:name="heading 1" w:uiPriority="9" w:qFormat="1"/>
     <w:lsdException w:name="heading 2" w:semiHidden="1" w:uiPriority="9" w:unhideWhenUsed="1" w:qFormat="1"/>
@@ -1389,6 +795,10 @@
     <w:lsdException w:name="List Table 5 Dark Accent 6" w:uiPriority="50"/>
     <w:lsdException w:name="List Table 6 Colorful Accent 6" w:uiPriority="51"/>
     <w:lsdException w:name="List Table 7 Colorful Accent 6" w:uiPriority="52"/>
+    <w:lsdException w:name="Mention" w:semiHidden="1" w:unhideWhenUsed="1"/>
+    <w:lsdException w:name="Smart Hyperlink" w:semiHidden="1" w:unhideWhenUsed="1"/>
+    <w:lsdException w:name="Hashtag" w:semiHidden="1" w:unhideWhenUsed="1"/>
+    <w:lsdException w:name="Unresolved Mention" w:semiHidden="1" w:unhideWhenUsed="1"/>
   </w:latentStyles>
   <w:style w:type="paragraph" w:default="1" w:styleId="Normal">
     <w:name w:val="Normal"/>
@@ -1497,7 +907,7 @@
       <w:u w:val="single"/>
     </w:rPr>
   </w:style>
-  <w:style w:type="character" w:customStyle="1" w:styleId="UnresolvedMention">
+  <w:style w:type="character" w:styleId="UnresolvedMention">
     <w:name w:val="Unresolved Mention"/>
     <w:basedOn w:val="DefaultParagraphFont"/>
     <w:uiPriority w:val="99"/>
@@ -1555,17 +965,6 @@
       <w:sz w:val="56"/>
       <w:szCs w:val="56"/>
     </w:rPr>
-  </w:style>
-  <w:style w:type="paragraph" w:styleId="ListParagraph">
-    <w:name w:val="List Paragraph"/>
-    <w:basedOn w:val="Normal"/>
-    <w:uiPriority w:val="34"/>
-    <w:qFormat/>
-    <w:rsid w:val="00AA421F"/>
-    <w:pPr>
-      <w:ind w:left="720"/>
-      <w:contextualSpacing/>
-    </w:pPr>
   </w:style>
 </w:styles>
 </file>
@@ -1870,7 +1269,7 @@
 </file>
 
 <file path=customXml/itemProps1.xml><?xml version="1.0" encoding="utf-8"?>
-<ds:datastoreItem xmlns:ds="http://schemas.openxmlformats.org/officeDocument/2006/customXml" ds:itemID="{F4D7BBBB-35DA-4840-BC7F-8EC79BD3F01C}">
+<ds:datastoreItem xmlns:ds="http://schemas.openxmlformats.org/officeDocument/2006/customXml" ds:itemID="{4ED34BDA-506D-4ACB-B667-14540E4848F0}">
   <ds:schemaRefs>
     <ds:schemaRef ds:uri="http://schemas.openxmlformats.org/officeDocument/2006/bibliography"/>
   </ds:schemaRefs>

</xml_diff>